<commit_message>
change part 1 description
</commit_message>
<xml_diff>
--- a/Workshop.07.09.2016/workshop_PopRuby_TrialWizard_guide.docx
+++ b/Workshop.07.09.2016/workshop_PopRuby_TrialWizard_guide.docx
@@ -29,64 +29,22 @@
           <w:sz w:val="22"/>
           <w:szCs w:val="22"/>
         </w:rPr>
-        <w:t xml:space="preserve">is a manual </w:t>
-      </w:r>
-      <w:r>
-        <w:rPr>
-          <w:sz w:val="22"/>
-          <w:szCs w:val="22"/>
-        </w:rPr>
-        <w:t>for the steps taken during the data upload workshop on the 07.09.2016.</w:t>
-      </w:r>
-    </w:p>
-    <w:p>
-      <w:pPr>
-        <w:rPr>
-          <w:sz w:val="22"/>
-          <w:szCs w:val="22"/>
-        </w:rPr>
-      </w:pPr>
-      <w:r>
-        <w:rPr>
-          <w:sz w:val="22"/>
-          <w:szCs w:val="22"/>
-        </w:rPr>
-        <w:t>It lists the steps necessary</w:t>
-      </w:r>
-      <w:r>
-        <w:rPr>
-          <w:sz w:val="22"/>
-          <w:szCs w:val="22"/>
-        </w:rPr>
-        <w:t xml:space="preserve"> </w:t>
-      </w:r>
-      <w:r>
-        <w:rPr>
-          <w:sz w:val="22"/>
-          <w:szCs w:val="22"/>
-        </w:rPr>
-        <w:t xml:space="preserve">to use </w:t>
-      </w:r>
-      <w:r>
-        <w:rPr>
-          <w:sz w:val="22"/>
-          <w:szCs w:val="22"/>
-        </w:rPr>
-        <w:t xml:space="preserve">the </w:t>
-      </w:r>
-      <w:r>
-        <w:rPr>
-          <w:sz w:val="22"/>
-          <w:szCs w:val="22"/>
-        </w:rPr>
-        <w:t>ruby client to submit p</w:t>
-      </w:r>
-      <w:r>
-        <w:rPr>
-          <w:sz w:val="22"/>
-          <w:szCs w:val="22"/>
-        </w:rPr>
-        <w:t xml:space="preserve">opulation data and </w:t>
+        <w:t>is a manual for the steps taken during the data upload workshop on the 07.09.2016.</w:t>
+      </w:r>
+    </w:p>
+    <w:p>
+      <w:pPr>
+        <w:rPr>
+          <w:sz w:val="22"/>
+          <w:szCs w:val="22"/>
+        </w:rPr>
+      </w:pPr>
+      <w:r>
+        <w:rPr>
+          <w:sz w:val="22"/>
+          <w:szCs w:val="22"/>
+        </w:rPr>
+        <w:t xml:space="preserve">It lists the steps necessary to use the ruby client to submit population data and </w:t>
       </w:r>
       <w:r>
         <w:rPr>
@@ -100,14 +58,7 @@
           <w:sz w:val="22"/>
           <w:szCs w:val="22"/>
         </w:rPr>
-        <w:t>t</w:t>
-      </w:r>
-      <w:r>
-        <w:rPr>
-          <w:sz w:val="22"/>
-          <w:szCs w:val="22"/>
-        </w:rPr>
-        <w:t xml:space="preserve">rial </w:t>
+        <w:t xml:space="preserve">trial </w:t>
       </w:r>
       <w:r>
         <w:rPr>
@@ -152,28 +103,7 @@
           <w:sz w:val="22"/>
           <w:szCs w:val="22"/>
         </w:rPr>
-        <w:t xml:space="preserve">In order to submit content to the Brassica Information Portal, you need to </w:t>
-      </w:r>
-      <w:r>
-        <w:rPr>
-          <w:sz w:val="22"/>
-          <w:szCs w:val="22"/>
-        </w:rPr>
-        <w:t>sign in with your ORCiD account. If you don’</w:t>
-      </w:r>
-      <w:r>
-        <w:rPr>
-          <w:sz w:val="22"/>
-          <w:szCs w:val="22"/>
-        </w:rPr>
-        <w:t>t have an ORCiD</w:t>
-      </w:r>
-      <w:r>
-        <w:rPr>
-          <w:sz w:val="22"/>
-          <w:szCs w:val="22"/>
-        </w:rPr>
-        <w:t xml:space="preserve"> account yet, you will be referred to </w:t>
+        <w:t xml:space="preserve">In order to submit content to the Brassica Information Portal, you need to sign in with your ORCiD account. If you don’t have an ORCiD account yet, you will be referred to </w:t>
       </w:r>
       <w:r>
         <w:rPr>
@@ -228,7 +158,7 @@
           <w:szCs w:val="22"/>
         </w:rPr>
         <w:drawing>
-          <wp:inline distT="0" distB="0" distL="0" distR="0" wp14:anchorId="5F2AF503" wp14:editId="0E06695B">
+          <wp:inline distT="0" distB="0" distL="0" distR="0" wp14:anchorId="1363C3BC" wp14:editId="7558CD19">
             <wp:extent cx="5739275" cy="803910"/>
             <wp:effectExtent l="25400" t="25400" r="26670" b="34290"/>
             <wp:docPr id="1" name="Picture 1"/>
@@ -308,14 +238,7 @@
           <w:sz w:val="22"/>
           <w:szCs w:val="22"/>
         </w:rPr>
-        <w:t>Your submission is split</w:t>
-      </w:r>
-      <w:r>
-        <w:rPr>
-          <w:sz w:val="22"/>
-          <w:szCs w:val="22"/>
-        </w:rPr>
-        <w:t xml:space="preserve"> into two different submissions</w:t>
+        <w:t>Your submission is split into two different submissions</w:t>
       </w:r>
       <w:r>
         <w:rPr>
@@ -421,17 +344,7 @@
           <w:szCs w:val="30"/>
           <w:u w:val="single"/>
         </w:rPr>
-        <w:t>Population Submission</w:t>
-      </w:r>
-      <w:r>
-        <w:rPr>
-          <w:b/>
-          <w:color w:val="538135" w:themeColor="accent6" w:themeShade="BF"/>
-          <w:sz w:val="30"/>
-          <w:szCs w:val="30"/>
-          <w:u w:val="single"/>
-        </w:rPr>
-        <w:t xml:space="preserve"> using the ruby client</w:t>
+        <w:t>Population Submission using the ruby client</w:t>
       </w:r>
     </w:p>
     <w:p>
@@ -444,576 +357,120 @@
         </w:rPr>
       </w:pPr>
     </w:p>
-    <w:tbl>
-      <w:tblPr>
-        <w:tblStyle w:val="TableGrid"/>
-        <w:tblW w:w="9109" w:type="dxa"/>
-        <w:tblInd w:w="-10" w:type="dxa"/>
-        <w:tblLook w:val="04A0" w:firstRow="1" w:lastRow="0" w:firstColumn="1" w:lastColumn="0" w:noHBand="0" w:noVBand="1"/>
-      </w:tblPr>
-      <w:tblGrid>
-        <w:gridCol w:w="4011"/>
-        <w:gridCol w:w="5098"/>
-      </w:tblGrid>
-      <w:tr>
-        <w:trPr>
-          <w:trHeight w:val="6875"/>
-        </w:trPr>
-        <w:tc>
-          <w:tcPr>
-            <w:tcW w:w="4011" w:type="dxa"/>
-            <w:tcBorders>
-              <w:top w:val="nil"/>
-              <w:left w:val="nil"/>
-              <w:bottom w:val="nil"/>
-              <w:right w:val="nil"/>
-            </w:tcBorders>
-          </w:tcPr>
-          <w:p>
-            <w:pPr>
-              <w:rPr>
-                <w:color w:val="000000" w:themeColor="text1"/>
-                <w:kern w:val="24"/>
-              </w:rPr>
-            </w:pPr>
-            <w:r>
-              <w:t xml:space="preserve">You submit your experimental plant population first. </w:t>
-            </w:r>
-            <w:r>
-              <w:t>This is</w:t>
-            </w:r>
-            <w:r>
-              <w:rPr>
-                <w:lang w:val="en-GB"/>
-              </w:rPr>
-              <w:t xml:space="preserve"> the collection of the genetically different plant material used for your trial.</w:t>
-            </w:r>
-            <w:r>
-              <w:rPr>
-                <w:lang w:val="en-GB"/>
-              </w:rPr>
-              <w:t xml:space="preserve"> In your trial submission you are asked for the name of your experimental population, which is why it is necessary to submit </w:t>
-            </w:r>
-            <w:r>
-              <w:rPr>
-                <w:lang w:val="en-GB"/>
-              </w:rPr>
-              <w:t xml:space="preserve">population information </w:t>
-            </w:r>
-            <w:r>
-              <w:rPr>
-                <w:lang w:val="en-GB"/>
-              </w:rPr>
-              <w:t xml:space="preserve">first.  </w:t>
-            </w:r>
-            <w:r>
-              <w:rPr>
-                <w:lang w:val="en-GB"/>
-              </w:rPr>
-              <w:t>The f</w:t>
-            </w:r>
-            <w:r>
-              <w:rPr>
-                <w:lang w:val="en-GB"/>
-              </w:rPr>
-              <w:t xml:space="preserve">ields required and the population submission client are </w:t>
-            </w:r>
-            <w:r>
-              <w:rPr>
-                <w:lang w:val="en-GB"/>
-              </w:rPr>
-              <w:t>specific to</w:t>
-            </w:r>
-            <w:r>
-              <w:rPr>
-                <w:lang w:val="en-GB"/>
-              </w:rPr>
-              <w:t xml:space="preserve"> a diversity foundation set,</w:t>
-            </w:r>
-            <w:bookmarkStart w:id="0" w:name="_GoBack"/>
-            <w:bookmarkEnd w:id="0"/>
-            <w:r>
-              <w:rPr>
-                <w:lang w:val="en-GB"/>
-              </w:rPr>
-              <w:t xml:space="preserve"> not a crossing population.</w:t>
-            </w:r>
-          </w:p>
-          <w:p>
-            <w:pPr>
-              <w:rPr>
-                <w:lang w:val="en-GB"/>
-              </w:rPr>
-            </w:pPr>
-          </w:p>
-          <w:p>
-            <w:pPr>
-              <w:rPr>
-                <w:color w:val="000000" w:themeColor="text1"/>
-              </w:rPr>
-            </w:pPr>
-            <w:r>
-              <w:rPr>
-                <w:color w:val="000000" w:themeColor="text1"/>
-              </w:rPr>
-              <w:t>The</w:t>
-            </w:r>
-            <w:r>
-              <w:rPr>
-                <w:color w:val="000000" w:themeColor="text1"/>
-              </w:rPr>
-              <w:t xml:space="preserve"> population s</w:t>
-            </w:r>
-            <w:r>
-              <w:rPr>
-                <w:color w:val="000000" w:themeColor="text1"/>
-              </w:rPr>
-              <w:t>ubmission</w:t>
-            </w:r>
-            <w:r>
-              <w:rPr>
-                <w:color w:val="000000" w:themeColor="text1"/>
-              </w:rPr>
-              <w:t xml:space="preserve"> c</w:t>
-            </w:r>
-            <w:r>
-              <w:rPr>
-                <w:color w:val="000000" w:themeColor="text1"/>
-              </w:rPr>
-              <w:t>lient is a ruby script parsing information</w:t>
-            </w:r>
-            <w:r>
-              <w:rPr>
-                <w:color w:val="000000" w:themeColor="text1"/>
-              </w:rPr>
-              <w:t xml:space="preserve"> (objects)</w:t>
-            </w:r>
-            <w:r>
-              <w:rPr>
-                <w:color w:val="000000" w:themeColor="text1"/>
-              </w:rPr>
-              <w:t xml:space="preserve"> from a .csv spreadsheet</w:t>
-            </w:r>
-            <w:r>
-              <w:rPr>
-                <w:color w:val="000000" w:themeColor="text1"/>
-              </w:rPr>
-              <w:t xml:space="preserve"> provided by the user</w:t>
-            </w:r>
-            <w:r>
-              <w:rPr>
-                <w:color w:val="000000" w:themeColor="text1"/>
-              </w:rPr>
-              <w:t xml:space="preserve"> to the </w:t>
-            </w:r>
-            <w:r>
-              <w:rPr>
-                <w:color w:val="000000" w:themeColor="text1"/>
-              </w:rPr>
-              <w:t>mapped</w:t>
-            </w:r>
-            <w:r>
-              <w:rPr>
-                <w:color w:val="000000" w:themeColor="text1"/>
-              </w:rPr>
-              <w:t xml:space="preserve"> location in the BIP database via the BIP-API.</w:t>
-            </w:r>
-            <w:r>
-              <w:rPr>
-                <w:color w:val="000000" w:themeColor="text1"/>
-              </w:rPr>
-              <w:t xml:space="preserve"> In order to understand the underlying resource and attribute names used in the script, please see the respective tables in the </w:t>
-            </w:r>
-            <w:hyperlink r:id="rId8" w:history="1">
-              <w:r>
-                <w:rPr>
-                  <w:rStyle w:val="Hyperlink"/>
-                </w:rPr>
-                <w:t>API-documentation</w:t>
-              </w:r>
-            </w:hyperlink>
-            <w:r>
-              <w:rPr>
-                <w:color w:val="000000" w:themeColor="text1"/>
-              </w:rPr>
-              <w:t xml:space="preserve">. </w:t>
-            </w:r>
-          </w:p>
-        </w:tc>
-        <w:tc>
-          <w:tcPr>
-            <w:tcW w:w="5098" w:type="dxa"/>
-            <w:tcBorders>
-              <w:top w:val="nil"/>
-              <w:left w:val="nil"/>
-              <w:bottom w:val="nil"/>
-              <w:right w:val="nil"/>
-            </w:tcBorders>
-          </w:tcPr>
-          <w:tbl>
-            <w:tblPr>
-              <w:tblStyle w:val="TableGrid"/>
-              <w:tblpPr w:leftFromText="180" w:rightFromText="180" w:vertAnchor="text" w:horzAnchor="page" w:tblpX="625" w:tblpY="294"/>
-              <w:tblOverlap w:val="never"/>
-              <w:tblW w:w="0" w:type="auto"/>
-              <w:tblLook w:val="04A0" w:firstRow="1" w:lastRow="0" w:firstColumn="1" w:lastColumn="0" w:noHBand="0" w:noVBand="1"/>
-            </w:tblPr>
-            <w:tblGrid>
-              <w:gridCol w:w="4823"/>
-            </w:tblGrid>
-            <w:tr>
-              <w:trPr>
-                <w:trHeight w:val="4755"/>
-              </w:trPr>
-              <w:tc>
-                <w:tcPr>
-                  <w:tcW w:w="4823" w:type="dxa"/>
-                  <w:tcBorders>
-                    <w:top w:val="nil"/>
-                    <w:left w:val="single" w:sz="12" w:space="0" w:color="70AD47" w:themeColor="accent6"/>
-                    <w:bottom w:val="nil"/>
-                    <w:right w:val="nil"/>
-                  </w:tcBorders>
-                </w:tcPr>
-                <w:p>
-                  <w:pPr>
-                    <w:rPr>
-                      <w:b/>
-                      <w:color w:val="538135" w:themeColor="accent6" w:themeShade="BF"/>
-                      <w:sz w:val="22"/>
-                      <w:szCs w:val="22"/>
-                    </w:rPr>
-                  </w:pPr>
-                  <w:r>
-                    <w:rPr>
-                      <w:b/>
-                      <w:color w:val="538135" w:themeColor="accent6" w:themeShade="BF"/>
-                      <w:sz w:val="22"/>
-                      <w:szCs w:val="22"/>
-                    </w:rPr>
-                    <w:t xml:space="preserve">Table 1. </w:t>
-                  </w:r>
-                  <w:r>
-                    <w:rPr>
-                      <w:b/>
-                      <w:color w:val="538135" w:themeColor="accent6" w:themeShade="BF"/>
-                      <w:sz w:val="22"/>
-                      <w:szCs w:val="22"/>
-                    </w:rPr>
-                    <w:t xml:space="preserve">Fields required* for the submission of an experimental Population. They are presented below by  &lt;resource_name&gt;.&lt;attribute_name&gt;. </w:t>
-                  </w:r>
-                </w:p>
-                <w:p>
-                  <w:pPr>
-                    <w:rPr>
-                      <w:b/>
-                      <w:color w:val="538135" w:themeColor="accent6" w:themeShade="BF"/>
-                      <w:sz w:val="22"/>
-                      <w:szCs w:val="22"/>
-                    </w:rPr>
-                  </w:pPr>
-                </w:p>
-                <w:p>
-                  <w:pPr>
-                    <w:pStyle w:val="ListParagraph"/>
-                    <w:numPr>
-                      <w:ilvl w:val="0"/>
-                      <w:numId w:val="2"/>
-                    </w:numPr>
-                    <w:rPr>
-                      <w:color w:val="000000" w:themeColor="text1"/>
-                      <w:sz w:val="22"/>
-                      <w:szCs w:val="22"/>
-                    </w:rPr>
-                  </w:pPr>
-                  <w:r>
-                    <w:rPr>
-                      <w:color w:val="000000" w:themeColor="text1"/>
-                      <w:sz w:val="22"/>
-                      <w:szCs w:val="22"/>
-                    </w:rPr>
-                    <w:t>Plant_populations.name</w:t>
-                  </w:r>
-                </w:p>
-                <w:p>
-                  <w:pPr>
-                    <w:pStyle w:val="ListParagraph"/>
-                    <w:numPr>
-                      <w:ilvl w:val="0"/>
-                      <w:numId w:val="2"/>
-                    </w:numPr>
-                    <w:rPr>
-                      <w:color w:val="000000" w:themeColor="text1"/>
-                      <w:sz w:val="22"/>
-                      <w:szCs w:val="22"/>
-                    </w:rPr>
-                  </w:pPr>
-                  <w:r>
-                    <w:rPr>
-                      <w:color w:val="000000" w:themeColor="text1"/>
-                      <w:sz w:val="22"/>
-                      <w:szCs w:val="22"/>
-                    </w:rPr>
-                    <w:t>Plant_populations.population_type</w:t>
-                  </w:r>
-                </w:p>
-                <w:p>
-                  <w:pPr>
-                    <w:pStyle w:val="ListParagraph"/>
-                    <w:numPr>
-                      <w:ilvl w:val="0"/>
-                      <w:numId w:val="2"/>
-                    </w:numPr>
-                    <w:rPr>
-                      <w:color w:val="000000" w:themeColor="text1"/>
-                      <w:sz w:val="22"/>
-                      <w:szCs w:val="22"/>
-                    </w:rPr>
-                  </w:pPr>
-                  <w:r>
-                    <w:rPr>
-                      <w:color w:val="000000" w:themeColor="text1"/>
-                      <w:sz w:val="22"/>
-                      <w:szCs w:val="22"/>
-                    </w:rPr>
-                    <w:t>Plant_populations.description</w:t>
-                  </w:r>
-                </w:p>
-                <w:p>
-                  <w:pPr>
-                    <w:pStyle w:val="ListParagraph"/>
-                    <w:numPr>
-                      <w:ilvl w:val="0"/>
-                      <w:numId w:val="2"/>
-                    </w:numPr>
-                    <w:rPr>
-                      <w:color w:val="000000" w:themeColor="text1"/>
-                      <w:sz w:val="22"/>
-                      <w:szCs w:val="22"/>
-                    </w:rPr>
-                  </w:pPr>
-                  <w:r>
-                    <w:rPr>
-                      <w:color w:val="000000" w:themeColor="text1"/>
-                      <w:sz w:val="22"/>
-                      <w:szCs w:val="22"/>
-                    </w:rPr>
-                    <w:t>Plant_population.establishing_organization</w:t>
-                  </w:r>
-                </w:p>
-                <w:p>
-                  <w:pPr>
-                    <w:pStyle w:val="ListParagraph"/>
-                    <w:numPr>
-                      <w:ilvl w:val="0"/>
-                      <w:numId w:val="2"/>
-                    </w:numPr>
-                    <w:rPr>
-                      <w:color w:val="000000" w:themeColor="text1"/>
-                      <w:sz w:val="22"/>
-                      <w:szCs w:val="22"/>
-                    </w:rPr>
-                  </w:pPr>
-                  <w:r>
-                    <w:rPr>
-                      <w:color w:val="000000" w:themeColor="text1"/>
-                      <w:sz w:val="22"/>
-                      <w:szCs w:val="22"/>
-                    </w:rPr>
-                    <w:t>Plant_lines.plant_line_name</w:t>
-                  </w:r>
-                </w:p>
-                <w:p>
-                  <w:pPr>
-                    <w:pStyle w:val="ListParagraph"/>
-                    <w:numPr>
-                      <w:ilvl w:val="0"/>
-                      <w:numId w:val="2"/>
-                    </w:numPr>
-                    <w:rPr>
-                      <w:color w:val="000000" w:themeColor="text1"/>
-                      <w:sz w:val="22"/>
-                      <w:szCs w:val="22"/>
-                    </w:rPr>
-                  </w:pPr>
-                  <w:r>
-                    <w:rPr>
-                      <w:color w:val="000000" w:themeColor="text1"/>
-                      <w:sz w:val="22"/>
-                      <w:szCs w:val="22"/>
-                    </w:rPr>
-                    <w:t>Taxonomy_terms.id</w:t>
-                  </w:r>
-                </w:p>
-                <w:p>
-                  <w:pPr>
-                    <w:pStyle w:val="ListParagraph"/>
-                    <w:numPr>
-                      <w:ilvl w:val="0"/>
-                      <w:numId w:val="2"/>
-                    </w:numPr>
-                    <w:rPr>
-                      <w:color w:val="000000" w:themeColor="text1"/>
-                      <w:sz w:val="22"/>
-                      <w:szCs w:val="22"/>
-                    </w:rPr>
-                  </w:pPr>
-                  <w:r>
-                    <w:rPr>
-                      <w:color w:val="000000" w:themeColor="text1"/>
-                      <w:sz w:val="22"/>
-                      <w:szCs w:val="22"/>
-                    </w:rPr>
-                    <w:t>Plant_varieties.plant_variety_name</w:t>
-                  </w:r>
-                </w:p>
-                <w:p>
-                  <w:pPr>
-                    <w:pStyle w:val="ListParagraph"/>
-                    <w:numPr>
-                      <w:ilvl w:val="0"/>
-                      <w:numId w:val="2"/>
-                    </w:numPr>
-                    <w:rPr>
-                      <w:color w:val="000000" w:themeColor="text1"/>
-                      <w:sz w:val="22"/>
-                      <w:szCs w:val="22"/>
-                    </w:rPr>
-                  </w:pPr>
-                  <w:r>
-                    <w:rPr>
-                      <w:color w:val="000000" w:themeColor="text1"/>
-                      <w:sz w:val="22"/>
-                      <w:szCs w:val="22"/>
-                    </w:rPr>
-                    <w:t>Plant_vatieties.crop_type</w:t>
-                  </w:r>
-                </w:p>
-                <w:p>
-                  <w:pPr>
-                    <w:pStyle w:val="ListParagraph"/>
-                    <w:numPr>
-                      <w:ilvl w:val="0"/>
-                      <w:numId w:val="2"/>
-                    </w:numPr>
-                    <w:rPr>
-                      <w:color w:val="000000" w:themeColor="text1"/>
-                      <w:sz w:val="22"/>
-                      <w:szCs w:val="22"/>
-                    </w:rPr>
-                  </w:pPr>
-                  <w:r>
-                    <w:rPr>
-                      <w:color w:val="000000" w:themeColor="text1"/>
-                      <w:sz w:val="22"/>
-                      <w:szCs w:val="22"/>
-                    </w:rPr>
-                    <w:t>Plant_accessions.plant_accession</w:t>
-                  </w:r>
-                </w:p>
-                <w:p>
-                  <w:pPr>
-                    <w:pStyle w:val="ListParagraph"/>
-                    <w:numPr>
-                      <w:ilvl w:val="0"/>
-                      <w:numId w:val="2"/>
-                    </w:numPr>
-                    <w:rPr>
-                      <w:color w:val="000000" w:themeColor="text1"/>
-                      <w:sz w:val="22"/>
-                      <w:szCs w:val="22"/>
-                    </w:rPr>
-                  </w:pPr>
-                  <w:r>
-                    <w:rPr>
-                      <w:color w:val="000000" w:themeColor="text1"/>
-                      <w:sz w:val="22"/>
-                      <w:szCs w:val="22"/>
-                    </w:rPr>
-                    <w:t>Plant_accessions.year_produced</w:t>
-                  </w:r>
-                </w:p>
-                <w:p>
-                  <w:pPr>
-                    <w:pStyle w:val="ListParagraph"/>
-                    <w:numPr>
-                      <w:ilvl w:val="0"/>
-                      <w:numId w:val="2"/>
-                    </w:numPr>
-                    <w:rPr>
-                      <w:b/>
-                      <w:color w:val="000000" w:themeColor="text1"/>
-                      <w:sz w:val="22"/>
-                      <w:szCs w:val="22"/>
-                    </w:rPr>
-                  </w:pPr>
-                  <w:r>
-                    <w:rPr>
-                      <w:color w:val="000000" w:themeColor="text1"/>
-                      <w:sz w:val="22"/>
-                      <w:szCs w:val="22"/>
-                    </w:rPr>
-                    <w:t>Plant_acessions.originating_organisation</w:t>
-                  </w:r>
-                </w:p>
-                <w:p>
-                  <w:pPr>
-                    <w:rPr>
-                      <w:b/>
-                      <w:color w:val="000000" w:themeColor="text1"/>
-                      <w:sz w:val="22"/>
-                      <w:szCs w:val="22"/>
-                    </w:rPr>
-                  </w:pPr>
-                </w:p>
-                <w:p>
-                  <w:pPr>
-                    <w:rPr>
-                      <w:color w:val="000000" w:themeColor="text1"/>
-                      <w:sz w:val="22"/>
-                      <w:szCs w:val="22"/>
-                    </w:rPr>
-                  </w:pPr>
-                  <w:r>
-                    <w:rPr>
-                      <w:color w:val="000000" w:themeColor="text1"/>
-                      <w:sz w:val="22"/>
-                      <w:szCs w:val="22"/>
-                    </w:rPr>
-                    <w:t xml:space="preserve">*Note that more fields are available for submission of information to the BIP; to find the description of their names, please go to our </w:t>
-                  </w:r>
-                  <w:hyperlink r:id="rId9" w:history="1">
-                    <w:r>
-                      <w:rPr>
-                        <w:rStyle w:val="Hyperlink"/>
-                        <w:sz w:val="22"/>
-                        <w:szCs w:val="22"/>
-                      </w:rPr>
-                      <w:t>API-documentation</w:t>
-                    </w:r>
-                  </w:hyperlink>
-                  <w:r>
-                    <w:rPr>
-                      <w:color w:val="000000" w:themeColor="text1"/>
-                      <w:sz w:val="22"/>
-                      <w:szCs w:val="22"/>
-                    </w:rPr>
-                    <w:t>.</w:t>
-                  </w:r>
-                </w:p>
-              </w:tc>
-            </w:tr>
-          </w:tbl>
-          <w:p>
-            <w:pPr>
-              <w:rPr>
-                <w:b/>
-              </w:rPr>
-            </w:pPr>
-          </w:p>
-        </w:tc>
-      </w:tr>
-    </w:tbl>
+    <w:p>
+      <w:pPr>
+        <w:rPr>
+          <w:color w:val="000000" w:themeColor="text1"/>
+          <w:kern w:val="24"/>
+        </w:rPr>
+      </w:pPr>
+      <w:r>
+        <w:t xml:space="preserve">You submit your experimental plant population first. </w:t>
+      </w:r>
+      <w:r>
+        <w:t>This is</w:t>
+      </w:r>
+      <w:r>
+        <w:rPr>
+          <w:lang w:val="en-GB"/>
+        </w:rPr>
+        <w:t xml:space="preserve"> the collection of the genetically different plant material used for your trial.</w:t>
+      </w:r>
+      <w:r>
+        <w:rPr>
+          <w:lang w:val="en-GB"/>
+        </w:rPr>
+        <w:t xml:space="preserve"> In your trial submission you are asked for the name of your experimental population, which is why it is necessary to submit population information first.  The fields required and the population submission client are specific to a diversity foundation set, not a crossing population.</w:t>
+      </w:r>
+    </w:p>
+    <w:p>
+      <w:pPr>
+        <w:rPr>
+          <w:lang w:val="en-GB"/>
+        </w:rPr>
+      </w:pPr>
+    </w:p>
+    <w:p>
+      <w:pPr>
+        <w:rPr>
+          <w:color w:val="000000" w:themeColor="text1"/>
+        </w:rPr>
+      </w:pPr>
+      <w:r>
+        <w:rPr>
+          <w:color w:val="000000" w:themeColor="text1"/>
+        </w:rPr>
+        <w:t>The</w:t>
+      </w:r>
+      <w:r>
+        <w:rPr>
+          <w:color w:val="000000" w:themeColor="text1"/>
+        </w:rPr>
+        <w:t xml:space="preserve"> population submission c</w:t>
+      </w:r>
+      <w:r>
+        <w:rPr>
+          <w:color w:val="000000" w:themeColor="text1"/>
+        </w:rPr>
+        <w:t>lient is a ruby script parsing information</w:t>
+      </w:r>
+      <w:r>
+        <w:rPr>
+          <w:color w:val="000000" w:themeColor="text1"/>
+        </w:rPr>
+        <w:t xml:space="preserve"> (objects)</w:t>
+      </w:r>
+      <w:r>
+        <w:rPr>
+          <w:color w:val="000000" w:themeColor="text1"/>
+        </w:rPr>
+        <w:t xml:space="preserve"> from a .csv spreadsheet</w:t>
+      </w:r>
+      <w:r>
+        <w:rPr>
+          <w:color w:val="000000" w:themeColor="text1"/>
+        </w:rPr>
+        <w:t xml:space="preserve"> provided by the user</w:t>
+      </w:r>
+      <w:r>
+        <w:rPr>
+          <w:color w:val="000000" w:themeColor="text1"/>
+        </w:rPr>
+        <w:t xml:space="preserve"> to the </w:t>
+      </w:r>
+      <w:r>
+        <w:rPr>
+          <w:color w:val="000000" w:themeColor="text1"/>
+        </w:rPr>
+        <w:t>mapped</w:t>
+      </w:r>
+      <w:r>
+        <w:rPr>
+          <w:color w:val="000000" w:themeColor="text1"/>
+        </w:rPr>
+        <w:t xml:space="preserve"> location in the BIP database via the BIP-API.</w:t>
+      </w:r>
+      <w:r>
+        <w:rPr>
+          <w:color w:val="000000" w:themeColor="text1"/>
+        </w:rPr>
+        <w:t xml:space="preserve"> In order to understand the underlying resource and attribute names used in the script, please see the respective tables in the </w:t>
+      </w:r>
+      <w:hyperlink r:id="rId8" w:history="1">
+        <w:r>
+          <w:rPr>
+            <w:rStyle w:val="Hyperlink"/>
+          </w:rPr>
+          <w:t>API-documentation</w:t>
+        </w:r>
+      </w:hyperlink>
+      <w:r>
+        <w:rPr>
+          <w:color w:val="000000" w:themeColor="text1"/>
+        </w:rPr>
+        <w:t xml:space="preserve">. </w:t>
+      </w:r>
+    </w:p>
     <w:p>
       <w:pPr>
         <w:rPr>
@@ -1034,32 +491,19 @@
         <w:rPr>
           <w:color w:val="000000" w:themeColor="text1"/>
         </w:rPr>
-        <w:lastRenderedPageBreak/>
-        <w:t>D</w:t>
+        <w:t>During your submission you will be using terminal. Please be familiar with</w:t>
+      </w:r>
+      <w:r>
+        <w:rPr>
+          <w:lang w:val="en-GB"/>
+        </w:rPr>
+        <w:t xml:space="preserve"> </w:t>
       </w:r>
       <w:r>
         <w:rPr>
           <w:color w:val="000000" w:themeColor="text1"/>
         </w:rPr>
-        <w:t>uring your submission you will be using terminal. Please be familiar with</w:t>
-      </w:r>
-      <w:r>
-        <w:rPr>
-          <w:lang w:val="en-GB"/>
-        </w:rPr>
-        <w:t xml:space="preserve"> </w:t>
-      </w:r>
-      <w:r>
-        <w:rPr>
-          <w:color w:val="000000" w:themeColor="text1"/>
-        </w:rPr>
-        <w:t>the basics in navigating folders and moving and manipulating files. We will be working in pairs for this part so if you are not comfortable</w:t>
-      </w:r>
-      <w:r>
-        <w:rPr>
-          <w:color w:val="000000" w:themeColor="text1"/>
-        </w:rPr>
-        <w:t>, I will pair you up with a more experienced person.</w:t>
+        <w:t>the basics in navigating folders and moving and manipulating files. We will be working in pairs for this part so if you are not comfortable, I will pair you up with a more experienced person.</w:t>
       </w:r>
     </w:p>
     <w:p>
@@ -1174,7 +618,7 @@
         </w:rPr>
         <w:t xml:space="preserve"> </w:t>
       </w:r>
-      <w:hyperlink r:id="rId10" w:history="1">
+      <w:hyperlink r:id="rId9" w:history="1">
         <w:r>
           <w:rPr>
             <w:rStyle w:val="Hyperlink"/>
@@ -1275,7 +719,7 @@
           <w:szCs w:val="22"/>
         </w:rPr>
       </w:pPr>
-      <w:hyperlink r:id="rId11" w:history="1">
+      <w:hyperlink r:id="rId10" w:history="1">
         <w:r>
           <w:rPr>
             <w:rStyle w:val="Hyperlink"/>
@@ -1366,7 +810,7 @@
           <w:szCs w:val="22"/>
         </w:rPr>
       </w:pPr>
-      <w:hyperlink r:id="rId12" w:history="1">
+      <w:hyperlink r:id="rId11" w:history="1">
         <w:r>
           <w:rPr>
             <w:rFonts w:cs="Calibri"/>
@@ -1430,15 +874,7 @@
           <w:sz w:val="22"/>
           <w:szCs w:val="22"/>
         </w:rPr>
-        <w:t>Create a .csv file with information on your population, in the fashion as shown in figure 2, which is the input_file.csv you can also retrieve from the link above.</w:t>
-      </w:r>
-      <w:r>
-        <w:rPr>
-          <w:rFonts w:cs="Calibri"/>
-          <w:sz w:val="22"/>
-          <w:szCs w:val="22"/>
-        </w:rPr>
-        <w:t xml:space="preserve"> This</w:t>
+        <w:t>Create a .csv file with information on your population, in the fashion as shown in figure 2, which is the input_file.csv you can also retrieve from the link above. This</w:t>
       </w:r>
       <w:r>
         <w:rPr>
@@ -1577,63 +1013,7 @@
           <w:sz w:val="22"/>
           <w:szCs w:val="22"/>
         </w:rPr>
-        <w:t>The</w:t>
-      </w:r>
-      <w:r>
-        <w:rPr>
-          <w:rFonts w:cs="Calibri"/>
-          <w:sz w:val="22"/>
-          <w:szCs w:val="22"/>
-        </w:rPr>
-        <w:t xml:space="preserve"> population_submission.rb </w:t>
-      </w:r>
-      <w:r>
-        <w:rPr>
-          <w:rFonts w:cs="Calibri"/>
-          <w:sz w:val="22"/>
-          <w:szCs w:val="22"/>
-        </w:rPr>
-        <w:t xml:space="preserve">client currently </w:t>
-      </w:r>
-      <w:r>
-        <w:rPr>
-          <w:rFonts w:cs="Calibri"/>
-          <w:sz w:val="22"/>
-          <w:szCs w:val="22"/>
-        </w:rPr>
-        <w:t>enables</w:t>
-      </w:r>
-      <w:r>
-        <w:rPr>
-          <w:rFonts w:cs="Calibri"/>
-          <w:sz w:val="22"/>
-          <w:szCs w:val="22"/>
-        </w:rPr>
-        <w:t xml:space="preserve"> </w:t>
-      </w:r>
-      <w:r>
-        <w:rPr>
-          <w:rFonts w:cs="Calibri"/>
-          <w:sz w:val="22"/>
-          <w:szCs w:val="22"/>
-        </w:rPr>
-        <w:t xml:space="preserve">the submission of </w:t>
-      </w:r>
-      <w:r>
-        <w:rPr>
-          <w:rFonts w:cs="Calibri"/>
-          <w:sz w:val="22"/>
-          <w:szCs w:val="22"/>
-        </w:rPr>
-        <w:t>all fields listed in table 1.</w:t>
-      </w:r>
-      <w:r>
-        <w:rPr>
-          <w:rFonts w:cs="Calibri"/>
-          <w:sz w:val="22"/>
-          <w:szCs w:val="22"/>
-        </w:rPr>
-        <w:t xml:space="preserve"> </w:t>
+        <w:t xml:space="preserve">The population_submission.rb client currently enables the submission of all fields listed in table 1. </w:t>
       </w:r>
     </w:p>
     <w:p>
@@ -1713,39 +1093,7 @@
           <w:sz w:val="22"/>
           <w:szCs w:val="22"/>
         </w:rPr>
-        <w:t xml:space="preserve">For your own population submission, you will have </w:t>
-      </w:r>
-      <w:r>
-        <w:rPr>
-          <w:rFonts w:cs="Calibri"/>
-          <w:sz w:val="22"/>
-          <w:szCs w:val="22"/>
-        </w:rPr>
-        <w:t xml:space="preserve">to </w:t>
-      </w:r>
-      <w:r>
-        <w:rPr>
-          <w:rFonts w:cs="Calibri"/>
-          <w:sz w:val="22"/>
-          <w:szCs w:val="22"/>
-        </w:rPr>
-        <w:t xml:space="preserve">alter </w:t>
-      </w:r>
-      <w:r>
-        <w:rPr>
-          <w:rFonts w:cs="Calibri"/>
-          <w:sz w:val="22"/>
-          <w:szCs w:val="22"/>
-        </w:rPr>
-        <w:t>the following</w:t>
-      </w:r>
-      <w:r>
-        <w:rPr>
-          <w:rFonts w:cs="Calibri"/>
-          <w:sz w:val="22"/>
-          <w:szCs w:val="22"/>
-        </w:rPr>
-        <w:t xml:space="preserve"> information directly in the script:</w:t>
+        <w:t>For your own population submission, you will have to alter the following information directly in the script:</w:t>
       </w:r>
     </w:p>
     <w:p>
@@ -1776,18 +1124,19 @@
       <w:r>
         <w:rPr>
           <w:rFonts w:cs="Calibri"/>
-          <w:sz w:val="22"/>
-          <w:szCs w:val="22"/>
-        </w:rPr>
-        <w:t>Be</w:t>
-      </w:r>
-      <w:r>
-        <w:rPr>
-          <w:rFonts w:cs="Calibri"/>
-          <w:sz w:val="22"/>
-          <w:szCs w:val="22"/>
-        </w:rPr>
-        <w:t xml:space="preserve">neath “ 1. Creating experimental plant_population “, you will see information as displayed in figure 1. </w:t>
+          <w:color w:val="FF0000"/>
+          <w:sz w:val="22"/>
+          <w:szCs w:val="22"/>
+        </w:rPr>
+        <w:t xml:space="preserve">ACTION: </w:t>
+      </w:r>
+      <w:r>
+        <w:rPr>
+          <w:rFonts w:cs="Calibri"/>
+          <w:sz w:val="22"/>
+          <w:szCs w:val="22"/>
+        </w:rPr>
+        <w:t xml:space="preserve">Beneath “ 1. Creating experimental plant_population “, you will see information as displayed in figure 1. </w:t>
       </w:r>
     </w:p>
     <w:p>
@@ -1861,7 +1210,7 @@
           <w:sz w:val="18"/>
           <w:szCs w:val="18"/>
         </w:rPr>
-        <w:t xml:space="preserve">plant_population.name, </w:t>
+        <w:t xml:space="preserve">name, </w:t>
       </w:r>
     </w:p>
     <w:p>
@@ -1890,7 +1239,7 @@
           <w:sz w:val="18"/>
           <w:szCs w:val="18"/>
         </w:rPr>
-        <w:t xml:space="preserve">plant_population.description  </w:t>
+        <w:t xml:space="preserve">description  </w:t>
       </w:r>
     </w:p>
     <w:p>
@@ -1919,7 +1268,15 @@
           <w:sz w:val="18"/>
           <w:szCs w:val="18"/>
         </w:rPr>
-        <w:t>plant_population.establishing_organisation</w:t>
+        <w:t>establishing</w:t>
+      </w:r>
+      <w:r>
+        <w:rPr>
+          <w:rFonts w:cs="Calibri"/>
+          <w:sz w:val="18"/>
+          <w:szCs w:val="18"/>
+        </w:rPr>
+        <w:t>_organisation</w:t>
       </w:r>
       <w:r>
         <w:rPr>
@@ -1938,25 +1295,17 @@
         <w:adjustRightInd w:val="0"/>
         <w:rPr>
           <w:rFonts w:cs="Calibri"/>
-          <w:sz w:val="22"/>
-          <w:szCs w:val="22"/>
-        </w:rPr>
-      </w:pPr>
-      <w:r>
-        <w:rPr>
-          <w:rFonts w:cs="Calibri"/>
           <w:sz w:val="18"/>
           <w:szCs w:val="18"/>
         </w:rPr>
-        <w:t>-</w:t>
-      </w:r>
+      </w:pPr>
       <w:r>
         <w:rPr>
           <w:rFonts w:cs="Calibri"/>
           <w:sz w:val="18"/>
           <w:szCs w:val="18"/>
         </w:rPr>
-        <w:t xml:space="preserve"> </w:t>
+        <w:t>-</w:t>
       </w:r>
       <w:r>
         <w:rPr>
@@ -1964,7 +1313,15 @@
           <w:sz w:val="18"/>
           <w:szCs w:val="18"/>
         </w:rPr>
-        <w:t>plant_population.population_type</w:t>
+        <w:t xml:space="preserve"> </w:t>
+      </w:r>
+      <w:r>
+        <w:rPr>
+          <w:rFonts w:cs="Calibri"/>
+          <w:sz w:val="18"/>
+          <w:szCs w:val="18"/>
+        </w:rPr>
+        <w:t>.population_type</w:t>
       </w:r>
     </w:p>
     <w:p>
@@ -1979,6 +1336,14 @@
           <w:szCs w:val="22"/>
         </w:rPr>
       </w:pPr>
+      <w:r>
+        <w:rPr>
+          <w:rFonts w:cs="Calibri"/>
+          <w:sz w:val="18"/>
+          <w:szCs w:val="18"/>
+        </w:rPr>
+        <w:t>- taconomy_term_id</w:t>
+      </w:r>
     </w:p>
     <w:p>
       <w:pPr>
@@ -2005,6 +1370,19 @@
           <w:szCs w:val="22"/>
         </w:rPr>
       </w:pPr>
+    </w:p>
+    <w:p>
+      <w:pPr>
+        <w:widowControl w:val="0"/>
+        <w:autoSpaceDE w:val="0"/>
+        <w:autoSpaceDN w:val="0"/>
+        <w:adjustRightInd w:val="0"/>
+        <w:rPr>
+          <w:rFonts w:cs="Calibri"/>
+          <w:sz w:val="22"/>
+          <w:szCs w:val="22"/>
+        </w:rPr>
+      </w:pPr>
       <w:r>
         <w:rPr>
           <w:rFonts w:cs="Calibri"/>
@@ -2015,7 +1393,7 @@
         <mc:AlternateContent>
           <mc:Choice Requires="wpg">
             <w:drawing>
-              <wp:anchor distT="0" distB="0" distL="114300" distR="114300" simplePos="0" relativeHeight="251665408" behindDoc="0" locked="0" layoutInCell="1" allowOverlap="1" wp14:anchorId="4746762B" wp14:editId="023A15EF">
+              <wp:anchor distT="0" distB="0" distL="114300" distR="114300" simplePos="0" relativeHeight="251660288" behindDoc="0" locked="0" layoutInCell="1" allowOverlap="1" wp14:anchorId="6AC1350F" wp14:editId="111D7FC1">
                 <wp:simplePos x="0" y="0"/>
                 <wp:positionH relativeFrom="column">
                   <wp:posOffset>2451100</wp:posOffset>
@@ -2056,7 +1434,7 @@
                           </pic:cNvPicPr>
                         </pic:nvPicPr>
                         <pic:blipFill>
-                          <a:blip r:embed="rId13" cstate="print">
+                          <a:blip r:embed="rId12" cstate="print">
                             <a:extLst>
                               <a:ext uri="{28A0092B-C50C-407E-A947-70E740481C1C}">
                                 <a14:useLocalDpi xmlns:a14="http://schemas.microsoft.com/office/drawing/2010/main" val="0"/>
@@ -2115,14 +1493,27 @@
                               <w:r>
                                 <w:t xml:space="preserve">Figure </w:t>
                               </w:r>
-                              <w:fldSimple w:instr=" SEQ Figure \* ARABIC ">
-                                <w:r>
-                                  <w:rPr>
-                                    <w:noProof/>
-                                  </w:rPr>
-                                  <w:t>1</w:t>
-                                </w:r>
-                              </w:fldSimple>
+                              <w:r>
+                                <w:fldChar w:fldCharType="begin"/>
+                              </w:r>
+                              <w:r>
+                                <w:instrText xml:space="preserve"> SEQ Figure \* ARABIC </w:instrText>
+                              </w:r>
+                              <w:r>
+                                <w:fldChar w:fldCharType="separate"/>
+                              </w:r>
+                              <w:r>
+                                <w:rPr>
+                                  <w:noProof/>
+                                </w:rPr>
+                                <w:t>1</w:t>
+                              </w:r>
+                              <w:r>
+                                <w:rPr>
+                                  <w:noProof/>
+                                </w:rPr>
+                                <w:fldChar w:fldCharType="end"/>
+                              </w:r>
                               <w:r>
                                 <w:t xml:space="preserve"> example text describing the plant population in population_submission.rb</w:t>
                               </w:r>
@@ -2147,7 +1538,7 @@
           </mc:Choice>
           <mc:Fallback>
             <w:pict>
-              <v:group w14:anchorId="4746762B" id="Group 11" o:spid="_x0000_s1026" style="position:absolute;margin-left:193pt;margin-top:1.95pt;width:256.05pt;height:117.35pt;z-index:251665408;mso-height-relative:margin" coordorigin="-908,102033" coordsize="3252743,1378093" o:gfxdata="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">
+              <v:group w14:anchorId="6AC1350F" id="Group 11" o:spid="_x0000_s1026" style="position:absolute;margin-left:193pt;margin-top:1.95pt;width:256.05pt;height:117.35pt;z-index:251660288;mso-height-relative:margin" coordorigin="-908,102033" coordsize="3252743,1378093" o:gfxdata="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">
                 <v:shapetype id="_x0000_t75" coordsize="21600,21600" o:spt="75" o:preferrelative="t" path="m@4@5l@4@11@9@11@9@5xe" filled="f" stroked="f">
                   <v:stroke joinstyle="miter"/>
                   <v:formulas>
@@ -2168,7 +1559,7 @@
                   <o:lock v:ext="edit" aspectratio="t"/>
                 </v:shapetype>
                 <v:shape id="Picture 6" o:spid="_x0000_s1027" type="#_x0000_t75" style="position:absolute;top:102033;width:3251835;height:999893;visibility:visible;mso-wrap-style:square" o:gfxdata="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">
-                  <v:imagedata r:id="rId14" o:title=""/>
+                  <v:imagedata r:id="rId13" o:title=""/>
                   <v:path arrowok="t"/>
                 </v:shape>
                 <v:shapetype id="_x0000_t202" coordsize="21600,21600" o:spt="202" path="m0,0l0,21600,21600,21600,21600,0xe">
@@ -2191,14 +1582,27 @@
                         <w:r>
                           <w:t xml:space="preserve">Figure </w:t>
                         </w:r>
-                        <w:fldSimple w:instr=" SEQ Figure \* ARABIC ">
-                          <w:r>
-                            <w:rPr>
-                              <w:noProof/>
-                            </w:rPr>
-                            <w:t>1</w:t>
-                          </w:r>
-                        </w:fldSimple>
+                        <w:r>
+                          <w:fldChar w:fldCharType="begin"/>
+                        </w:r>
+                        <w:r>
+                          <w:instrText xml:space="preserve"> SEQ Figure \* ARABIC </w:instrText>
+                        </w:r>
+                        <w:r>
+                          <w:fldChar w:fldCharType="separate"/>
+                        </w:r>
+                        <w:r>
+                          <w:rPr>
+                            <w:noProof/>
+                          </w:rPr>
+                          <w:t>1</w:t>
+                        </w:r>
+                        <w:r>
+                          <w:rPr>
+                            <w:noProof/>
+                          </w:rPr>
+                          <w:fldChar w:fldCharType="end"/>
+                        </w:r>
                         <w:r>
                           <w:t xml:space="preserve"> example text describing the plant population in population_submission.rb</w:t>
                         </w:r>
@@ -2247,71 +1651,7 @@
           <w:sz w:val="22"/>
           <w:szCs w:val="22"/>
         </w:rPr>
-        <w:t>N</w:t>
-      </w:r>
-      <w:r>
-        <w:rPr>
-          <w:rFonts w:cs="Calibri"/>
-          <w:sz w:val="22"/>
-          <w:szCs w:val="22"/>
-        </w:rPr>
-        <w:t>omenclature examples</w:t>
-      </w:r>
-      <w:r>
-        <w:rPr>
-          <w:rFonts w:cs="Calibri"/>
-          <w:sz w:val="22"/>
-          <w:szCs w:val="22"/>
-        </w:rPr>
-        <w:t xml:space="preserve"> for the plant_population.name</w:t>
-      </w:r>
-      <w:r>
-        <w:rPr>
-          <w:rFonts w:cs="Calibri"/>
-          <w:sz w:val="22"/>
-          <w:szCs w:val="22"/>
-        </w:rPr>
-        <w:t xml:space="preserve"> are: Bna_TNDH (Doubled Haploid mapping population derived from cross between Tapidor</w:t>
-      </w:r>
-      <w:r>
-        <w:rPr>
-          <w:rFonts w:cs="Calibri"/>
-          <w:sz w:val="22"/>
-          <w:szCs w:val="22"/>
-        </w:rPr>
-        <w:t xml:space="preserve"> DH</w:t>
-      </w:r>
-      <w:r>
-        <w:rPr>
-          <w:rFonts w:cs="Calibri"/>
-          <w:sz w:val="22"/>
-          <w:szCs w:val="22"/>
-        </w:rPr>
-        <w:t xml:space="preserve"> and Ni</w:t>
-      </w:r>
-      <w:r>
-        <w:rPr>
-          <w:rFonts w:cs="Calibri"/>
-          <w:sz w:val="22"/>
-          <w:szCs w:val="22"/>
-        </w:rPr>
-        <w:t>ngyou 7)</w:t>
-      </w:r>
-      <w:r>
-        <w:rPr>
-          <w:rFonts w:cs="Calibri"/>
-          <w:sz w:val="22"/>
-          <w:szCs w:val="22"/>
-        </w:rPr>
-        <w:t xml:space="preserve"> or BnaDFS (</w:t>
-      </w:r>
-      <w:r>
-        <w:rPr>
-          <w:rFonts w:cs="Calibri"/>
-          <w:sz w:val="22"/>
-          <w:szCs w:val="22"/>
-        </w:rPr>
-        <w:t xml:space="preserve">a </w:t>
+        <w:t xml:space="preserve">Nomenclature examples for the plant_population.name are: Bna_TNDH (Doubled Haploid mapping population derived from cross between Tapidor DH and Ningyou 7) or BnaDFS (a </w:t>
       </w:r>
       <w:r>
         <w:rPr>
@@ -2328,15 +1668,7 @@
           <w:sz w:val="22"/>
           <w:szCs w:val="22"/>
         </w:rPr>
-        <w:t xml:space="preserve"> diversity foundation set)</w:t>
-      </w:r>
-      <w:r>
-        <w:rPr>
-          <w:rFonts w:cs="Calibri"/>
-          <w:sz w:val="22"/>
-          <w:szCs w:val="22"/>
-        </w:rPr>
-        <w:t>.</w:t>
+        <w:t xml:space="preserve"> diversity foundation set).</w:t>
       </w:r>
     </w:p>
     <w:p>
@@ -2357,15 +1689,7 @@
           <w:sz w:val="22"/>
           <w:szCs w:val="22"/>
         </w:rPr>
-        <w:t xml:space="preserve">If you are going to submit a population with species other than Brassica napus, please contact me to </w:t>
-      </w:r>
-      <w:r>
-        <w:rPr>
-          <w:rFonts w:cs="Calibri"/>
-          <w:sz w:val="22"/>
-          <w:szCs w:val="22"/>
-        </w:rPr>
-        <w:t>receive the appropriate identifier.</w:t>
+        <w:t>If you are going to submit a population with species other than Brassica napus, please contact me to receive the appropriate identifier.</w:t>
       </w:r>
     </w:p>
     <w:p>
@@ -2406,6 +1730,360 @@
         <w:t>The .csv file</w:t>
       </w:r>
     </w:p>
+    <w:tbl>
+      <w:tblPr>
+        <w:tblStyle w:val="TableGrid"/>
+        <w:tblpPr w:leftFromText="180" w:rightFromText="180" w:vertAnchor="text" w:horzAnchor="page" w:tblpX="6310" w:tblpY="26"/>
+        <w:tblOverlap w:val="never"/>
+        <w:tblW w:w="0" w:type="auto"/>
+        <w:tblLook w:val="04A0" w:firstRow="1" w:lastRow="0" w:firstColumn="1" w:lastColumn="0" w:noHBand="0" w:noVBand="1"/>
+      </w:tblPr>
+      <w:tblGrid>
+        <w:gridCol w:w="4823"/>
+      </w:tblGrid>
+      <w:tr>
+        <w:trPr>
+          <w:trHeight w:val="4755"/>
+        </w:trPr>
+        <w:tc>
+          <w:tcPr>
+            <w:tcW w:w="4823" w:type="dxa"/>
+            <w:tcBorders>
+              <w:top w:val="nil"/>
+              <w:left w:val="single" w:sz="12" w:space="0" w:color="70AD47" w:themeColor="accent6"/>
+              <w:bottom w:val="nil"/>
+              <w:right w:val="nil"/>
+            </w:tcBorders>
+          </w:tcPr>
+          <w:p>
+            <w:pPr>
+              <w:rPr>
+                <w:b/>
+                <w:color w:val="538135" w:themeColor="accent6" w:themeShade="BF"/>
+                <w:sz w:val="22"/>
+                <w:szCs w:val="22"/>
+              </w:rPr>
+            </w:pPr>
+            <w:r>
+              <w:rPr>
+                <w:b/>
+                <w:color w:val="538135" w:themeColor="accent6" w:themeShade="BF"/>
+                <w:sz w:val="22"/>
+                <w:szCs w:val="22"/>
+              </w:rPr>
+              <w:t xml:space="preserve">Table 1. </w:t>
+            </w:r>
+            <w:r>
+              <w:rPr>
+                <w:b/>
+                <w:color w:val="538135" w:themeColor="accent6" w:themeShade="BF"/>
+                <w:sz w:val="22"/>
+                <w:szCs w:val="22"/>
+              </w:rPr>
+              <w:t xml:space="preserve">Fields required* for the submission of an experimental Population. They are presented below by  &lt;resource_name&gt;.&lt;attribute_name&gt;. </w:t>
+            </w:r>
+          </w:p>
+          <w:p>
+            <w:pPr>
+              <w:rPr>
+                <w:b/>
+                <w:color w:val="538135" w:themeColor="accent6" w:themeShade="BF"/>
+                <w:sz w:val="22"/>
+                <w:szCs w:val="22"/>
+              </w:rPr>
+            </w:pPr>
+          </w:p>
+          <w:p>
+            <w:pPr>
+              <w:pStyle w:val="ListParagraph"/>
+              <w:numPr>
+                <w:ilvl w:val="0"/>
+                <w:numId w:val="2"/>
+              </w:numPr>
+              <w:rPr>
+                <w:color w:val="000000" w:themeColor="text1"/>
+                <w:sz w:val="22"/>
+                <w:szCs w:val="22"/>
+              </w:rPr>
+            </w:pPr>
+            <w:r>
+              <w:rPr>
+                <w:color w:val="000000" w:themeColor="text1"/>
+                <w:sz w:val="22"/>
+                <w:szCs w:val="22"/>
+              </w:rPr>
+              <w:t>Plant_populations.name</w:t>
+            </w:r>
+          </w:p>
+          <w:p>
+            <w:pPr>
+              <w:pStyle w:val="ListParagraph"/>
+              <w:numPr>
+                <w:ilvl w:val="0"/>
+                <w:numId w:val="2"/>
+              </w:numPr>
+              <w:rPr>
+                <w:color w:val="000000" w:themeColor="text1"/>
+                <w:sz w:val="22"/>
+                <w:szCs w:val="22"/>
+              </w:rPr>
+            </w:pPr>
+            <w:r>
+              <w:rPr>
+                <w:color w:val="000000" w:themeColor="text1"/>
+                <w:sz w:val="22"/>
+                <w:szCs w:val="22"/>
+              </w:rPr>
+              <w:t>Plant_populations.population_type</w:t>
+            </w:r>
+          </w:p>
+          <w:p>
+            <w:pPr>
+              <w:pStyle w:val="ListParagraph"/>
+              <w:numPr>
+                <w:ilvl w:val="0"/>
+                <w:numId w:val="2"/>
+              </w:numPr>
+              <w:rPr>
+                <w:color w:val="000000" w:themeColor="text1"/>
+                <w:sz w:val="22"/>
+                <w:szCs w:val="22"/>
+              </w:rPr>
+            </w:pPr>
+            <w:r>
+              <w:rPr>
+                <w:color w:val="000000" w:themeColor="text1"/>
+                <w:sz w:val="22"/>
+                <w:szCs w:val="22"/>
+              </w:rPr>
+              <w:t>Plant_populations.description</w:t>
+            </w:r>
+          </w:p>
+          <w:p>
+            <w:pPr>
+              <w:pStyle w:val="ListParagraph"/>
+              <w:numPr>
+                <w:ilvl w:val="0"/>
+                <w:numId w:val="2"/>
+              </w:numPr>
+              <w:rPr>
+                <w:color w:val="000000" w:themeColor="text1"/>
+                <w:sz w:val="22"/>
+                <w:szCs w:val="22"/>
+              </w:rPr>
+            </w:pPr>
+            <w:r>
+              <w:rPr>
+                <w:color w:val="000000" w:themeColor="text1"/>
+                <w:sz w:val="22"/>
+                <w:szCs w:val="22"/>
+              </w:rPr>
+              <w:t>Plant_population.establishing_organization</w:t>
+            </w:r>
+          </w:p>
+          <w:p>
+            <w:pPr>
+              <w:pStyle w:val="ListParagraph"/>
+              <w:numPr>
+                <w:ilvl w:val="0"/>
+                <w:numId w:val="2"/>
+              </w:numPr>
+              <w:rPr>
+                <w:color w:val="000000" w:themeColor="text1"/>
+                <w:sz w:val="22"/>
+                <w:szCs w:val="22"/>
+              </w:rPr>
+            </w:pPr>
+            <w:r>
+              <w:rPr>
+                <w:color w:val="000000" w:themeColor="text1"/>
+                <w:sz w:val="22"/>
+                <w:szCs w:val="22"/>
+              </w:rPr>
+              <w:t>Plant_lines.plant_line_name</w:t>
+            </w:r>
+          </w:p>
+          <w:p>
+            <w:pPr>
+              <w:pStyle w:val="ListParagraph"/>
+              <w:numPr>
+                <w:ilvl w:val="0"/>
+                <w:numId w:val="2"/>
+              </w:numPr>
+              <w:rPr>
+                <w:color w:val="000000" w:themeColor="text1"/>
+                <w:sz w:val="22"/>
+                <w:szCs w:val="22"/>
+              </w:rPr>
+            </w:pPr>
+            <w:r>
+              <w:rPr>
+                <w:color w:val="000000" w:themeColor="text1"/>
+                <w:sz w:val="22"/>
+                <w:szCs w:val="22"/>
+              </w:rPr>
+              <w:t>Taxonomy_terms.id</w:t>
+            </w:r>
+          </w:p>
+          <w:p>
+            <w:pPr>
+              <w:pStyle w:val="ListParagraph"/>
+              <w:numPr>
+                <w:ilvl w:val="0"/>
+                <w:numId w:val="2"/>
+              </w:numPr>
+              <w:rPr>
+                <w:color w:val="000000" w:themeColor="text1"/>
+                <w:sz w:val="22"/>
+                <w:szCs w:val="22"/>
+              </w:rPr>
+            </w:pPr>
+            <w:r>
+              <w:rPr>
+                <w:color w:val="000000" w:themeColor="text1"/>
+                <w:sz w:val="22"/>
+                <w:szCs w:val="22"/>
+              </w:rPr>
+              <w:t>Plant_varieties.plant_variety_name</w:t>
+            </w:r>
+          </w:p>
+          <w:p>
+            <w:pPr>
+              <w:pStyle w:val="ListParagraph"/>
+              <w:numPr>
+                <w:ilvl w:val="0"/>
+                <w:numId w:val="2"/>
+              </w:numPr>
+              <w:rPr>
+                <w:color w:val="000000" w:themeColor="text1"/>
+                <w:sz w:val="22"/>
+                <w:szCs w:val="22"/>
+              </w:rPr>
+            </w:pPr>
+            <w:r>
+              <w:rPr>
+                <w:color w:val="000000" w:themeColor="text1"/>
+                <w:sz w:val="22"/>
+                <w:szCs w:val="22"/>
+              </w:rPr>
+              <w:t>Plant_vatieties.crop_type</w:t>
+            </w:r>
+          </w:p>
+          <w:p>
+            <w:pPr>
+              <w:pStyle w:val="ListParagraph"/>
+              <w:numPr>
+                <w:ilvl w:val="0"/>
+                <w:numId w:val="2"/>
+              </w:numPr>
+              <w:rPr>
+                <w:color w:val="000000" w:themeColor="text1"/>
+                <w:sz w:val="22"/>
+                <w:szCs w:val="22"/>
+              </w:rPr>
+            </w:pPr>
+            <w:r>
+              <w:rPr>
+                <w:color w:val="000000" w:themeColor="text1"/>
+                <w:sz w:val="22"/>
+                <w:szCs w:val="22"/>
+              </w:rPr>
+              <w:t>Plant_accessions.plant_accession</w:t>
+            </w:r>
+          </w:p>
+          <w:p>
+            <w:pPr>
+              <w:pStyle w:val="ListParagraph"/>
+              <w:numPr>
+                <w:ilvl w:val="0"/>
+                <w:numId w:val="2"/>
+              </w:numPr>
+              <w:rPr>
+                <w:color w:val="000000" w:themeColor="text1"/>
+                <w:sz w:val="22"/>
+                <w:szCs w:val="22"/>
+              </w:rPr>
+            </w:pPr>
+            <w:r>
+              <w:rPr>
+                <w:color w:val="000000" w:themeColor="text1"/>
+                <w:sz w:val="22"/>
+                <w:szCs w:val="22"/>
+              </w:rPr>
+              <w:t>Plant_accessions.year_produced</w:t>
+            </w:r>
+          </w:p>
+          <w:p>
+            <w:pPr>
+              <w:pStyle w:val="ListParagraph"/>
+              <w:numPr>
+                <w:ilvl w:val="0"/>
+                <w:numId w:val="2"/>
+              </w:numPr>
+              <w:rPr>
+                <w:b/>
+                <w:color w:val="000000" w:themeColor="text1"/>
+                <w:sz w:val="22"/>
+                <w:szCs w:val="22"/>
+              </w:rPr>
+            </w:pPr>
+            <w:r>
+              <w:rPr>
+                <w:color w:val="000000" w:themeColor="text1"/>
+                <w:sz w:val="22"/>
+                <w:szCs w:val="22"/>
+              </w:rPr>
+              <w:t>Plant_acessions.originating_organisation</w:t>
+            </w:r>
+          </w:p>
+          <w:p>
+            <w:pPr>
+              <w:rPr>
+                <w:b/>
+                <w:color w:val="000000" w:themeColor="text1"/>
+                <w:sz w:val="22"/>
+                <w:szCs w:val="22"/>
+              </w:rPr>
+            </w:pPr>
+          </w:p>
+          <w:p>
+            <w:pPr>
+              <w:rPr>
+                <w:color w:val="000000" w:themeColor="text1"/>
+                <w:sz w:val="22"/>
+                <w:szCs w:val="22"/>
+              </w:rPr>
+            </w:pPr>
+            <w:r>
+              <w:rPr>
+                <w:color w:val="000000" w:themeColor="text1"/>
+                <w:sz w:val="22"/>
+                <w:szCs w:val="22"/>
+              </w:rPr>
+              <w:t xml:space="preserve">*Note that more fields are available for submission of information to the BIP; to find the description of their names, please go to our </w:t>
+            </w:r>
+            <w:hyperlink r:id="rId14" w:history="1">
+              <w:r>
+                <w:rPr>
+                  <w:rStyle w:val="Hyperlink"/>
+                  <w:sz w:val="22"/>
+                  <w:szCs w:val="22"/>
+                </w:rPr>
+                <w:t>API-documentation</w:t>
+              </w:r>
+            </w:hyperlink>
+            <w:r>
+              <w:rPr>
+                <w:color w:val="000000" w:themeColor="text1"/>
+                <w:sz w:val="22"/>
+                <w:szCs w:val="22"/>
+              </w:rPr>
+              <w:t>.</w:t>
+            </w:r>
+          </w:p>
+        </w:tc>
+      </w:tr>
+    </w:tbl>
     <w:p>
       <w:pPr>
         <w:widowControl w:val="0"/>
@@ -2437,7 +2115,31 @@
           <w:sz w:val="22"/>
           <w:szCs w:val="22"/>
         </w:rPr>
-        <w:t>With the help of this script you are able to read in the content of your own .csv input file with your population metadata to the Brassica Information Portal.</w:t>
+        <w:t>With the help of the</w:t>
+      </w:r>
+      <w:r>
+        <w:rPr>
+          <w:rFonts w:cs="Calibri"/>
+          <w:sz w:val="22"/>
+          <w:szCs w:val="22"/>
+        </w:rPr>
+        <w:t xml:space="preserve"> script</w:t>
+      </w:r>
+      <w:r>
+        <w:rPr>
+          <w:rFonts w:cs="Calibri"/>
+          <w:sz w:val="22"/>
+          <w:szCs w:val="22"/>
+        </w:rPr>
+        <w:t xml:space="preserve"> population_submission.rb</w:t>
+      </w:r>
+      <w:r>
+        <w:rPr>
+          <w:rFonts w:cs="Calibri"/>
+          <w:sz w:val="22"/>
+          <w:szCs w:val="22"/>
+        </w:rPr>
+        <w:t xml:space="preserve"> you are able to read in the content of your own .csv input file with your population metadata to the Brassica Information Portal.</w:t>
       </w:r>
     </w:p>
     <w:p>
@@ -2488,7 +2190,15 @@
           <w:sz w:val="22"/>
           <w:szCs w:val="22"/>
         </w:rPr>
-        <w:t xml:space="preserve"> ( Figure 2) reflects</w:t>
+        <w:t xml:space="preserve"> (</w:t>
+      </w:r>
+      <w:r>
+        <w:rPr>
+          <w:rFonts w:cs="Calibri"/>
+          <w:sz w:val="22"/>
+          <w:szCs w:val="22"/>
+        </w:rPr>
+        <w:t>Figure 2) reflects</w:t>
       </w:r>
       <w:r>
         <w:rPr>
@@ -2504,87 +2214,7 @@
           <w:sz w:val="22"/>
           <w:szCs w:val="22"/>
         </w:rPr>
-        <w:t>on.rb client</w:t>
-      </w:r>
-      <w:r>
-        <w:rPr>
-          <w:rFonts w:cs="Calibri"/>
-          <w:sz w:val="22"/>
-          <w:szCs w:val="22"/>
-        </w:rPr>
-        <w:t xml:space="preserve"> to read in data</w:t>
-      </w:r>
-      <w:r>
-        <w:rPr>
-          <w:rFonts w:cs="Calibri"/>
-          <w:sz w:val="22"/>
-          <w:szCs w:val="22"/>
-        </w:rPr>
-        <w:t xml:space="preserve"> </w:t>
-      </w:r>
-      <w:r>
-        <w:rPr>
-          <w:rFonts w:cs="Calibri"/>
-          <w:sz w:val="22"/>
-          <w:szCs w:val="22"/>
-        </w:rPr>
-        <w:t>from that .csv file. It</w:t>
-      </w:r>
-      <w:r>
-        <w:rPr>
-          <w:rFonts w:cs="Calibri"/>
-          <w:sz w:val="22"/>
-          <w:szCs w:val="22"/>
-        </w:rPr>
-        <w:t xml:space="preserve"> </w:t>
-      </w:r>
-      <w:r>
-        <w:rPr>
-          <w:rFonts w:cs="Calibri"/>
-          <w:sz w:val="22"/>
-          <w:szCs w:val="22"/>
-        </w:rPr>
-        <w:t xml:space="preserve">can be altered to the </w:t>
-      </w:r>
-      <w:r>
-        <w:rPr>
-          <w:rFonts w:cs="Calibri"/>
-          <w:sz w:val="22"/>
-          <w:szCs w:val="22"/>
-        </w:rPr>
-        <w:t xml:space="preserve">information </w:t>
-      </w:r>
-      <w:r>
-        <w:rPr>
-          <w:rFonts w:cs="Calibri"/>
-          <w:sz w:val="22"/>
-          <w:szCs w:val="22"/>
-        </w:rPr>
-        <w:t xml:space="preserve">available </w:t>
-      </w:r>
-      <w:r>
-        <w:rPr>
-          <w:rFonts w:cs="Calibri"/>
-          <w:sz w:val="22"/>
-          <w:szCs w:val="22"/>
-        </w:rPr>
-        <w:t xml:space="preserve">on your </w:t>
-      </w:r>
-      <w:r>
-        <w:rPr>
-          <w:rFonts w:cs="Calibri"/>
-          <w:sz w:val="22"/>
-          <w:szCs w:val="22"/>
-        </w:rPr>
-        <w:t xml:space="preserve">experimental plant </w:t>
-      </w:r>
-      <w:r>
-        <w:rPr>
-          <w:rFonts w:cs="Calibri"/>
-          <w:sz w:val="22"/>
-          <w:szCs w:val="22"/>
-        </w:rPr>
-        <w:t xml:space="preserve">population. </w:t>
+        <w:t>on.rb client to read in data from that .csv file. It can be altered to the information available on your experimental plant population.</w:t>
       </w:r>
     </w:p>
     <w:p>
@@ -2608,6 +2238,70 @@
         <w:autoSpaceDE w:val="0"/>
         <w:autoSpaceDN w:val="0"/>
         <w:adjustRightInd w:val="0"/>
+        <w:rPr>
+          <w:rFonts w:cs="Calibri"/>
+          <w:sz w:val="22"/>
+          <w:szCs w:val="22"/>
+        </w:rPr>
+      </w:pPr>
+      <w:r>
+        <w:rPr>
+          <w:rFonts w:cs="Calibri"/>
+          <w:sz w:val="22"/>
+          <w:szCs w:val="22"/>
+        </w:rPr>
+        <w:t>The template file contains the minimal requirements of information for a population submission to the Brassica Information Portal. An addition that is not required is the submission of a list of sequence identifiers from SRA. Make sure you remove the code handling the sequence identifier submission from the script in case you don’t have sequence identifiers to submit.</w:t>
+      </w:r>
+    </w:p>
+    <w:p>
+      <w:pPr>
+        <w:keepNext/>
+        <w:widowControl w:val="0"/>
+        <w:autoSpaceDE w:val="0"/>
+        <w:autoSpaceDN w:val="0"/>
+        <w:adjustRightInd w:val="0"/>
+        <w:rPr>
+          <w:rFonts w:cs="Calibri"/>
+          <w:sz w:val="22"/>
+          <w:szCs w:val="22"/>
+        </w:rPr>
+      </w:pPr>
+    </w:p>
+    <w:p>
+      <w:pPr>
+        <w:keepNext/>
+        <w:widowControl w:val="0"/>
+        <w:autoSpaceDE w:val="0"/>
+        <w:autoSpaceDN w:val="0"/>
+        <w:adjustRightInd w:val="0"/>
+        <w:rPr>
+          <w:rFonts w:cs="Calibri"/>
+          <w:sz w:val="22"/>
+          <w:szCs w:val="22"/>
+        </w:rPr>
+      </w:pPr>
+    </w:p>
+    <w:p>
+      <w:pPr>
+        <w:keepNext/>
+        <w:widowControl w:val="0"/>
+        <w:autoSpaceDE w:val="0"/>
+        <w:autoSpaceDN w:val="0"/>
+        <w:adjustRightInd w:val="0"/>
+        <w:rPr>
+          <w:rFonts w:cs="Calibri"/>
+          <w:sz w:val="22"/>
+          <w:szCs w:val="22"/>
+        </w:rPr>
+      </w:pPr>
+    </w:p>
+    <w:p>
+      <w:pPr>
+        <w:keepNext/>
+        <w:widowControl w:val="0"/>
+        <w:autoSpaceDE w:val="0"/>
+        <w:autoSpaceDN w:val="0"/>
+        <w:adjustRightInd w:val="0"/>
       </w:pPr>
       <w:r>
         <w:rPr>
@@ -2617,7 +2311,7 @@
           <w:szCs w:val="22"/>
         </w:rPr>
         <w:drawing>
-          <wp:inline distT="0" distB="0" distL="0" distR="0" wp14:anchorId="02DC8CF8" wp14:editId="132C347A">
+          <wp:inline distT="0" distB="0" distL="0" distR="0" wp14:anchorId="33BAD9E5" wp14:editId="2245E44F">
             <wp:extent cx="4394835" cy="1127125"/>
             <wp:effectExtent l="0" t="0" r="0" b="0"/>
             <wp:docPr id="5" name="Picture 5"/>
@@ -2710,62 +2404,6 @@
           <w:szCs w:val="22"/>
         </w:rPr>
       </w:pPr>
-      <w:r>
-        <w:rPr>
-          <w:rFonts w:cs="Calibri"/>
-          <w:sz w:val="22"/>
-          <w:szCs w:val="22"/>
-        </w:rPr>
-        <w:t>The template file contains the minimal requirements of information for a population submission to the Brassica Information P</w:t>
-      </w:r>
-      <w:r>
-        <w:rPr>
-          <w:rFonts w:cs="Calibri"/>
-          <w:sz w:val="22"/>
-          <w:szCs w:val="22"/>
-        </w:rPr>
-        <w:t xml:space="preserve">ortal. An addition that is not required is </w:t>
-      </w:r>
-      <w:r>
-        <w:rPr>
-          <w:rFonts w:cs="Calibri"/>
-          <w:sz w:val="22"/>
-          <w:szCs w:val="22"/>
-        </w:rPr>
-        <w:t xml:space="preserve">the submission of </w:t>
-      </w:r>
-      <w:r>
-        <w:rPr>
-          <w:rFonts w:cs="Calibri"/>
-          <w:sz w:val="22"/>
-          <w:szCs w:val="22"/>
-        </w:rPr>
-        <w:t xml:space="preserve">a list of </w:t>
-      </w:r>
-      <w:r>
-        <w:rPr>
-          <w:rFonts w:cs="Calibri"/>
-          <w:sz w:val="22"/>
-          <w:szCs w:val="22"/>
-        </w:rPr>
-        <w:t>sequence identifiers from SRA. Make sure you remove the code ha</w:t>
-      </w:r>
-      <w:r>
-        <w:rPr>
-          <w:rFonts w:cs="Calibri"/>
-          <w:sz w:val="22"/>
-          <w:szCs w:val="22"/>
-        </w:rPr>
-        <w:t xml:space="preserve">ndling the sequence identifier submission </w:t>
-      </w:r>
-      <w:r>
-        <w:rPr>
-          <w:rFonts w:cs="Calibri"/>
-          <w:sz w:val="22"/>
-          <w:szCs w:val="22"/>
-        </w:rPr>
-        <w:t>from the script in case you don’t have sequence identifiers to submit.</w:t>
-      </w:r>
     </w:p>
     <w:p>
       <w:pPr>
@@ -2775,42 +2413,28 @@
         <w:autoSpaceDN w:val="0"/>
         <w:adjustRightInd w:val="0"/>
         <w:rPr>
-          <w:rFonts w:cs="Calibri"/>
-          <w:sz w:val="22"/>
-          <w:szCs w:val="22"/>
-        </w:rPr>
-      </w:pPr>
-    </w:p>
-    <w:p>
-      <w:pPr>
-        <w:keepNext/>
+          <w:b/>
+          <w:color w:val="538135" w:themeColor="accent6" w:themeShade="BF"/>
+        </w:rPr>
+      </w:pPr>
+      <w:r>
+        <w:rPr>
+          <w:rFonts w:cs="Calibri"/>
+          <w:b/>
+          <w:color w:val="538135" w:themeColor="accent6" w:themeShade="BF"/>
+          <w:sz w:val="22"/>
+          <w:szCs w:val="22"/>
+        </w:rPr>
+        <w:t>Defining the input to the script</w:t>
+      </w:r>
+    </w:p>
+    <w:p>
+      <w:pPr>
         <w:widowControl w:val="0"/>
         <w:autoSpaceDE w:val="0"/>
         <w:autoSpaceDN w:val="0"/>
         <w:adjustRightInd w:val="0"/>
         <w:rPr>
-          <w:b/>
-          <w:color w:val="538135" w:themeColor="accent6" w:themeShade="BF"/>
-        </w:rPr>
-      </w:pPr>
-      <w:r>
-        <w:rPr>
-          <w:rFonts w:cs="Calibri"/>
-          <w:b/>
-          <w:color w:val="538135" w:themeColor="accent6" w:themeShade="BF"/>
-          <w:sz w:val="22"/>
-          <w:szCs w:val="22"/>
-        </w:rPr>
-        <w:t>Defining the input to the script</w:t>
-      </w:r>
-    </w:p>
-    <w:p>
-      <w:pPr>
-        <w:widowControl w:val="0"/>
-        <w:autoSpaceDE w:val="0"/>
-        <w:autoSpaceDN w:val="0"/>
-        <w:adjustRightInd w:val="0"/>
-        <w:rPr>
           <w:rFonts w:cs="Calibri"/>
           <w:sz w:val="22"/>
           <w:szCs w:val="22"/>
@@ -2826,7 +2450,7 @@
         <mc:AlternateContent>
           <mc:Choice Requires="wpg">
             <w:drawing>
-              <wp:anchor distT="0" distB="0" distL="114300" distR="114300" simplePos="0" relativeHeight="251669504" behindDoc="0" locked="0" layoutInCell="1" allowOverlap="1" wp14:anchorId="0BCFDA0D" wp14:editId="63FA8785">
+              <wp:anchor distT="0" distB="0" distL="114300" distR="114300" simplePos="0" relativeHeight="251661312" behindDoc="0" locked="0" layoutInCell="1" allowOverlap="1" wp14:anchorId="6E54746D" wp14:editId="39036F9C">
                 <wp:simplePos x="0" y="0"/>
                 <wp:positionH relativeFrom="column">
                   <wp:posOffset>-68580</wp:posOffset>
@@ -2927,14 +2551,27 @@
                               <w:r>
                                 <w:t xml:space="preserve">Figure </w:t>
                               </w:r>
-                              <w:fldSimple w:instr=" SEQ Figure \* ARABIC ">
-                                <w:r>
-                                  <w:rPr>
-                                    <w:noProof/>
-                                  </w:rPr>
-                                  <w:t>3</w:t>
-                                </w:r>
-                              </w:fldSimple>
+                              <w:r>
+                                <w:fldChar w:fldCharType="begin"/>
+                              </w:r>
+                              <w:r>
+                                <w:instrText xml:space="preserve"> SEQ Figure \* ARABIC </w:instrText>
+                              </w:r>
+                              <w:r>
+                                <w:fldChar w:fldCharType="separate"/>
+                              </w:r>
+                              <w:r>
+                                <w:rPr>
+                                  <w:noProof/>
+                                </w:rPr>
+                                <w:t>3</w:t>
+                              </w:r>
+                              <w:r>
+                                <w:rPr>
+                                  <w:noProof/>
+                                </w:rPr>
+                                <w:fldChar w:fldCharType="end"/>
+                              </w:r>
                               <w:r>
                                 <w:t xml:space="preserve"> the input variables must correspond to the location of the column headers in your .csv file.</w:t>
                               </w:r>
@@ -2959,7 +2596,7 @@
           </mc:Choice>
           <mc:Fallback>
             <w:pict>
-              <v:group w14:anchorId="0BCFDA0D" id="Group 14" o:spid="_x0000_s1029" style="position:absolute;margin-left:-5.4pt;margin-top:8.4pt;width:183.5pt;height:161.9pt;z-index:251669504;mso-height-relative:margin" coordsize="2330740,2031243" o:gfxdata="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">
+              <v:group w14:anchorId="6E54746D" id="Group 14" o:spid="_x0000_s1029" style="position:absolute;margin-left:-5.4pt;margin-top:8.4pt;width:183.5pt;height:161.9pt;z-index:251661312;mso-height-relative:margin" coordsize="2330740,2031243" o:gfxdata="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">
                 <v:shape id="Picture 12" o:spid="_x0000_s1030" type="#_x0000_t75" alt="../../../../../Desktop/Screen%20Shot%202016-08-18%20at%2013.36" style="position:absolute;left:8545;width:2322195;height:1540510;visibility:visible;mso-wrap-style:square" o:gfxdata="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">
                   <v:imagedata r:id="rId17" o:title="../../../../../Desktop/Screen%20Shot%202016-08-18%20at%2013.36"/>
                   <v:path arrowok="t"/>
@@ -2980,14 +2617,27 @@
                         <w:r>
                           <w:t xml:space="preserve">Figure </w:t>
                         </w:r>
-                        <w:fldSimple w:instr=" SEQ Figure \* ARABIC ">
-                          <w:r>
-                            <w:rPr>
-                              <w:noProof/>
-                            </w:rPr>
-                            <w:t>3</w:t>
-                          </w:r>
-                        </w:fldSimple>
+                        <w:r>
+                          <w:fldChar w:fldCharType="begin"/>
+                        </w:r>
+                        <w:r>
+                          <w:instrText xml:space="preserve"> SEQ Figure \* ARABIC </w:instrText>
+                        </w:r>
+                        <w:r>
+                          <w:fldChar w:fldCharType="separate"/>
+                        </w:r>
+                        <w:r>
+                          <w:rPr>
+                            <w:noProof/>
+                          </w:rPr>
+                          <w:t>3</w:t>
+                        </w:r>
+                        <w:r>
+                          <w:rPr>
+                            <w:noProof/>
+                          </w:rPr>
+                          <w:fldChar w:fldCharType="end"/>
+                        </w:r>
                         <w:r>
                           <w:t xml:space="preserve"> the input variables must correspond to the location of the column headers in your .csv file.</w:t>
                         </w:r>
@@ -3017,6 +2667,15 @@
       <w:r>
         <w:rPr>
           <w:rFonts w:cs="Calibri"/>
+          <w:color w:val="FF0000"/>
+          <w:sz w:val="22"/>
+          <w:szCs w:val="22"/>
+        </w:rPr>
+        <w:t xml:space="preserve">ACTION: </w:t>
+      </w:r>
+      <w:r>
+        <w:rPr>
+          <w:rFonts w:cs="Calibri"/>
           <w:sz w:val="22"/>
           <w:szCs w:val="22"/>
         </w:rPr>
@@ -3041,55 +2700,52 @@
           <w:sz w:val="22"/>
           <w:szCs w:val="22"/>
         </w:rPr>
-        <w:t>y</w:t>
-      </w:r>
-      <w:r>
-        <w:rPr>
-          <w:rFonts w:cs="Calibri"/>
-          <w:sz w:val="22"/>
-          <w:szCs w:val="22"/>
-        </w:rPr>
-        <w:t xml:space="preserve">ou define </w:t>
-      </w:r>
-      <w:r>
-        <w:rPr>
-          <w:rFonts w:cs="Calibri"/>
-          <w:sz w:val="22"/>
-          <w:szCs w:val="22"/>
-        </w:rPr>
-        <w:t>the script’s</w:t>
-      </w:r>
-      <w:r>
-        <w:rPr>
-          <w:rFonts w:cs="Calibri"/>
-          <w:sz w:val="22"/>
-          <w:szCs w:val="22"/>
-        </w:rPr>
-        <w:t xml:space="preserve"> input </w:t>
-      </w:r>
-      <w:r>
-        <w:rPr>
-          <w:rFonts w:cs="Calibri"/>
-          <w:sz w:val="22"/>
-          <w:szCs w:val="22"/>
-        </w:rPr>
-        <w:t xml:space="preserve">parameters using the </w:t>
-      </w:r>
-      <w:r>
-        <w:rPr>
-          <w:rFonts w:cs="Calibri"/>
-          <w:sz w:val="22"/>
-          <w:szCs w:val="22"/>
-        </w:rPr>
-        <w:t>columns from your .csv</w:t>
-      </w:r>
-      <w:r>
-        <w:rPr>
-          <w:rFonts w:cs="Calibri"/>
-          <w:sz w:val="22"/>
-          <w:szCs w:val="22"/>
-        </w:rPr>
-        <w:t xml:space="preserve">. </w:t>
+        <w:t xml:space="preserve">you define the script’s input parameters using the columns from your .csv.  </w:t>
+      </w:r>
+      <w:r>
+        <w:rPr>
+          <w:rFonts w:cs="Calibri"/>
+          <w:sz w:val="22"/>
+          <w:szCs w:val="22"/>
+          <w:highlight w:val="yellow"/>
+        </w:rPr>
+        <w:t xml:space="preserve">You can add more input parameters. A list of </w:t>
+      </w:r>
+      <w:r>
+        <w:rPr>
+          <w:rFonts w:cs="Calibri"/>
+          <w:sz w:val="22"/>
+          <w:szCs w:val="22"/>
+          <w:highlight w:val="yellow"/>
+        </w:rPr>
+        <w:t>required and</w:t>
+      </w:r>
+      <w:r>
+        <w:rPr>
+          <w:rFonts w:cs="Calibri"/>
+          <w:sz w:val="22"/>
+          <w:szCs w:val="22"/>
+          <w:highlight w:val="yellow"/>
+        </w:rPr>
+        <w:t xml:space="preserve"> </w:t>
+      </w:r>
+      <w:r>
+        <w:rPr>
+          <w:rFonts w:cs="Calibri"/>
+          <w:sz w:val="22"/>
+          <w:szCs w:val="22"/>
+          <w:highlight w:val="yellow"/>
+        </w:rPr>
+        <w:t xml:space="preserve">additional parameters can be found in table 1 and the </w:t>
+      </w:r>
+      <w:r>
+        <w:rPr>
+          <w:rFonts w:cs="Calibri"/>
+          <w:sz w:val="22"/>
+          <w:szCs w:val="22"/>
+          <w:highlight w:val="yellow"/>
+        </w:rPr>
+        <w:t xml:space="preserve"> API documentation.</w:t>
       </w:r>
     </w:p>
     <w:p>
@@ -3110,87 +2766,7 @@
           <w:sz w:val="22"/>
           <w:szCs w:val="22"/>
         </w:rPr>
-        <w:t xml:space="preserve">0 </w:t>
-      </w:r>
-      <w:r>
-        <w:rPr>
-          <w:rFonts w:cs="Calibri"/>
-          <w:sz w:val="22"/>
-          <w:szCs w:val="22"/>
-        </w:rPr>
-        <w:t xml:space="preserve">in the script </w:t>
-      </w:r>
-      <w:r>
-        <w:rPr>
-          <w:rFonts w:cs="Calibri"/>
-          <w:sz w:val="22"/>
-          <w:szCs w:val="22"/>
-        </w:rPr>
-        <w:t>is</w:t>
-      </w:r>
-      <w:r>
-        <w:rPr>
-          <w:rFonts w:cs="Calibri"/>
-          <w:sz w:val="22"/>
-          <w:szCs w:val="22"/>
-        </w:rPr>
-        <w:t xml:space="preserve"> the first row in your .csv</w:t>
-      </w:r>
-      <w:r>
-        <w:rPr>
-          <w:rFonts w:cs="Calibri"/>
-          <w:sz w:val="22"/>
-          <w:szCs w:val="22"/>
-        </w:rPr>
-        <w:t xml:space="preserve">.  </w:t>
-      </w:r>
-      <w:r>
-        <w:rPr>
-          <w:rFonts w:cs="Calibri"/>
-          <w:sz w:val="22"/>
-          <w:szCs w:val="22"/>
-        </w:rPr>
-        <w:t xml:space="preserve">1 is the second row in your .csv. </w:t>
-      </w:r>
-      <w:r>
-        <w:rPr>
-          <w:rFonts w:cs="Calibri"/>
-          <w:sz w:val="22"/>
-          <w:szCs w:val="22"/>
-        </w:rPr>
-        <w:t>For example, in Figure 3,</w:t>
-      </w:r>
-      <w:r>
-        <w:rPr>
-          <w:rFonts w:cs="Calibri"/>
-          <w:sz w:val="22"/>
-          <w:szCs w:val="22"/>
-        </w:rPr>
-        <w:t xml:space="preserve"> Accession_name information is located in the first column in the .csv template </w:t>
-      </w:r>
-      <w:r>
-        <w:rPr>
-          <w:rFonts w:cs="Calibri"/>
-          <w:sz w:val="22"/>
-          <w:szCs w:val="22"/>
-        </w:rPr>
-        <w:t>(</w:t>
-      </w:r>
-      <w:r>
-        <w:rPr>
-          <w:rFonts w:cs="Calibri"/>
-          <w:sz w:val="22"/>
-          <w:szCs w:val="22"/>
-        </w:rPr>
-        <w:t>Figure 2</w:t>
-      </w:r>
-      <w:r>
-        <w:rPr>
-          <w:rFonts w:cs="Calibri"/>
-          <w:sz w:val="22"/>
-          <w:szCs w:val="22"/>
-        </w:rPr>
-        <w:t>), but needs to be defined as “0” in the script ( Figure 3).</w:t>
+        <w:t>0 in the script is the first row in your .csv.  1 is the second row in your .csv. For example, in Figure 3, Accession_name information is located in the first column in the .csv template (Figure 2), but needs to be defined as “0” in the script ( Figure 3).</w:t>
       </w:r>
     </w:p>
     <w:p>
@@ -3317,31 +2893,7 @@
           <w:sz w:val="22"/>
           <w:szCs w:val="22"/>
         </w:rPr>
-        <w:t>Further, remove sequence_identifier information from the</w:t>
-      </w:r>
-      <w:r>
-        <w:rPr>
-          <w:rFonts w:cs="Calibri"/>
-          <w:sz w:val="22"/>
-          <w:szCs w:val="22"/>
-        </w:rPr>
-        <w:t xml:space="preserve"> function that </w:t>
-      </w:r>
-      <w:r>
-        <w:rPr>
-          <w:rFonts w:cs="Calibri"/>
-          <w:sz w:val="22"/>
-          <w:szCs w:val="22"/>
-        </w:rPr>
-        <w:t>defines the submission of pl</w:t>
-      </w:r>
-      <w:r>
-        <w:rPr>
-          <w:rFonts w:cs="Calibri"/>
-          <w:sz w:val="22"/>
-          <w:szCs w:val="22"/>
-        </w:rPr>
-        <w:t>ant_line associated information (as shown in Fig. 4). Finally, find the line where the function gets called on the bottom of the script and remove the input variable from there (as shown in Fig 5).</w:t>
+        <w:t>Further, remove sequence_identifier information from the function that defines the submission of plant_line associated information (as shown in Fig. 4). Finally, find the line where the function gets called on the bottom of the script and remove the input variable from there (as shown in Fig 5).</w:t>
       </w:r>
     </w:p>
     <w:p>
@@ -3360,7 +2912,7 @@
           <w:szCs w:val="22"/>
         </w:rPr>
         <w:drawing>
-          <wp:inline distT="0" distB="0" distL="0" distR="0" wp14:anchorId="1C200DB4" wp14:editId="00B45F91">
+          <wp:inline distT="0" distB="0" distL="0" distR="0" wp14:anchorId="53DD90CF" wp14:editId="76092692">
             <wp:extent cx="3591428" cy="1602740"/>
             <wp:effectExtent l="0" t="0" r="0" b="0"/>
             <wp:docPr id="15" name="Picture 15" descr="../../../../../Desktop/Screen%20Shot%202016-08-18%20at%2013.59"/>
@@ -3421,14 +2973,27 @@
       <w:r>
         <w:t xml:space="preserve">Figure </w:t>
       </w:r>
-      <w:fldSimple w:instr=" SEQ Figure \* ARABIC ">
-        <w:r>
-          <w:rPr>
-            <w:noProof/>
-          </w:rPr>
-          <w:t>4</w:t>
-        </w:r>
-      </w:fldSimple>
+      <w:r>
+        <w:fldChar w:fldCharType="begin"/>
+      </w:r>
+      <w:r>
+        <w:instrText xml:space="preserve"> SEQ Figure \* ARABIC </w:instrText>
+      </w:r>
+      <w:r>
+        <w:fldChar w:fldCharType="separate"/>
+      </w:r>
+      <w:r>
+        <w:rPr>
+          <w:noProof/>
+        </w:rPr>
+        <w:t>4</w:t>
+      </w:r>
+      <w:r>
+        <w:rPr>
+          <w:noProof/>
+        </w:rPr>
+        <w:fldChar w:fldCharType="end"/>
+      </w:r>
       <w:r>
         <w:t xml:space="preserve"> function that records plant_line information. Crossed out is the code that would enable sequence_identifier submission.</w:t>
       </w:r>
@@ -3449,7 +3014,7 @@
           <w:szCs w:val="22"/>
         </w:rPr>
         <w:drawing>
-          <wp:inline distT="0" distB="0" distL="0" distR="0" wp14:anchorId="4BDDFB10" wp14:editId="1DF56DC1">
+          <wp:inline distT="0" distB="0" distL="0" distR="0" wp14:anchorId="581992EB" wp14:editId="68262027">
             <wp:extent cx="5716905" cy="1487170"/>
             <wp:effectExtent l="0" t="0" r="0" b="11430"/>
             <wp:docPr id="17" name="Picture 17" descr="../../../../../Desktop/Screen%20Shot%202016-08-18%20at%2014.09"/>
@@ -3510,14 +3075,27 @@
       <w:r>
         <w:t xml:space="preserve">Figure </w:t>
       </w:r>
-      <w:fldSimple w:instr=" SEQ Figure \* ARABIC ">
-        <w:r>
-          <w:rPr>
-            <w:noProof/>
-          </w:rPr>
-          <w:t>5</w:t>
-        </w:r>
-      </w:fldSimple>
+      <w:r>
+        <w:fldChar w:fldCharType="begin"/>
+      </w:r>
+      <w:r>
+        <w:instrText xml:space="preserve"> SEQ Figure \* ARABIC </w:instrText>
+      </w:r>
+      <w:r>
+        <w:fldChar w:fldCharType="separate"/>
+      </w:r>
+      <w:r>
+        <w:rPr>
+          <w:noProof/>
+        </w:rPr>
+        <w:t>5</w:t>
+      </w:r>
+      <w:r>
+        <w:rPr>
+          <w:noProof/>
+        </w:rPr>
+        <w:fldChar w:fldCharType="end"/>
+      </w:r>
       <w:r>
         <w:t xml:space="preserve"> The calling of functions like “record_plant_line” from Fig.4  is located at the end of the script. Crossed out is the code related to SRA sequence identifier submission.</w:t>
       </w:r>
@@ -3553,15 +3131,7 @@
           <w:sz w:val="22"/>
           <w:szCs w:val="22"/>
         </w:rPr>
-        <w:t>In the same fashion as the ability to submit SRA sequence information has been removed from the script, one can add more objects that facilitate the submission of additiona</w:t>
-      </w:r>
-      <w:r>
-        <w:rPr>
-          <w:rFonts w:cs="Calibri"/>
-          <w:sz w:val="22"/>
-          <w:szCs w:val="22"/>
-        </w:rPr>
-        <w:t>l information. The API documentation lists all possible objects that you could submit information to. In the case of Population submission, you can add objects related to the Plant_population, Plant_lines, Plant_accessions and Plant_varieties.</w:t>
+        <w:t>In the same fashion as the ability to submit SRA sequence information has been removed from the script, one can add more objects that facilitate the submission of additional information. The API documentation lists all possible objects that you could submit information to. In the case of Population submission, you can add objects related to the Plant_population, Plant_lines, Plant_accessions and Plant_varieties.</w:t>
       </w:r>
     </w:p>
     <w:p>
@@ -3733,43 +3303,6 @@
     </w:p>
     <w:p>
       <w:pPr>
-        <w:widowControl w:val="0"/>
-        <w:autoSpaceDE w:val="0"/>
-        <w:autoSpaceDN w:val="0"/>
-        <w:adjustRightInd w:val="0"/>
-        <w:rPr>
-          <w:rFonts w:cs="Calibri"/>
-          <w:sz w:val="22"/>
-          <w:szCs w:val="22"/>
-        </w:rPr>
-      </w:pPr>
-      <w:r>
-        <w:rPr>
-          <w:rFonts w:cs="Calibri"/>
-          <w:sz w:val="22"/>
-          <w:szCs w:val="22"/>
-        </w:rPr>
-        <w:t>-</w:t>
-      </w:r>
-      <w:r>
-        <w:rPr>
-          <w:rFonts w:cs="Calibri"/>
-          <w:sz w:val="22"/>
-          <w:szCs w:val="22"/>
-        </w:rPr>
-        <w:t xml:space="preserve">           </w:t>
-      </w:r>
-      <w:r>
-        <w:rPr>
-          <w:rFonts w:cs="Calibri"/>
-          <w:sz w:val="22"/>
-          <w:szCs w:val="22"/>
-        </w:rPr>
-        <w:t>Do variables need to be /deleted from the script?</w:t>
-      </w:r>
-    </w:p>
-    <w:p>
-      <w:pPr>
         <w:pStyle w:val="ListParagraph"/>
         <w:widowControl w:val="0"/>
         <w:numPr>
@@ -3791,6 +3324,69 @@
           <w:sz w:val="22"/>
           <w:szCs w:val="22"/>
         </w:rPr>
+        <w:t>Typos in the newly-added input parameters?, check with the API documentation</w:t>
+      </w:r>
+    </w:p>
+    <w:p>
+      <w:pPr>
+        <w:widowControl w:val="0"/>
+        <w:autoSpaceDE w:val="0"/>
+        <w:autoSpaceDN w:val="0"/>
+        <w:adjustRightInd w:val="0"/>
+        <w:rPr>
+          <w:rFonts w:cs="Calibri"/>
+          <w:sz w:val="22"/>
+          <w:szCs w:val="22"/>
+        </w:rPr>
+      </w:pPr>
+      <w:r>
+        <w:rPr>
+          <w:rFonts w:cs="Calibri"/>
+          <w:sz w:val="22"/>
+          <w:szCs w:val="22"/>
+        </w:rPr>
+        <w:t>-</w:t>
+      </w:r>
+      <w:r>
+        <w:rPr>
+          <w:rFonts w:cs="Calibri"/>
+          <w:sz w:val="22"/>
+          <w:szCs w:val="22"/>
+        </w:rPr>
+        <w:t xml:space="preserve">           </w:t>
+      </w:r>
+      <w:r>
+        <w:rPr>
+          <w:rFonts w:cs="Calibri"/>
+          <w:sz w:val="22"/>
+          <w:szCs w:val="22"/>
+        </w:rPr>
+        <w:t>Do variables need to be /deleted from the script?</w:t>
+      </w:r>
+    </w:p>
+    <w:p>
+      <w:pPr>
+        <w:pStyle w:val="ListParagraph"/>
+        <w:widowControl w:val="0"/>
+        <w:numPr>
+          <w:ilvl w:val="0"/>
+          <w:numId w:val="4"/>
+        </w:numPr>
+        <w:autoSpaceDE w:val="0"/>
+        <w:autoSpaceDN w:val="0"/>
+        <w:adjustRightInd w:val="0"/>
+        <w:rPr>
+          <w:rFonts w:cs="Calibri"/>
+          <w:sz w:val="22"/>
+          <w:szCs w:val="22"/>
+        </w:rPr>
+      </w:pPr>
+      <w:r>
+        <w:rPr>
+          <w:rFonts w:cs="Calibri"/>
+          <w:sz w:val="22"/>
+          <w:szCs w:val="22"/>
+        </w:rPr>
         <w:t>If yes: make sure you delete them in section #defining input columns from CSV, in the create_record function, and at the end of the script, where you call the function and define the input parameters.</w:t>
       </w:r>
       <w:r>
@@ -3948,7 +3544,7 @@
           <w:szCs w:val="18"/>
         </w:rPr>
         <w:drawing>
-          <wp:inline distT="0" distB="0" distL="0" distR="0" wp14:anchorId="744DEB76" wp14:editId="0A0C8F31">
+          <wp:inline distT="0" distB="0" distL="0" distR="0" wp14:anchorId="19AC6FC2" wp14:editId="0748150F">
             <wp:extent cx="5309235" cy="1696720"/>
             <wp:effectExtent l="0" t="0" r="0" b="5080"/>
             <wp:docPr id="4" name="Picture 4" descr="../../../../Desktop/Screen%20Shot%202016-08-01%20at%2010.55.43"/>
@@ -4040,7 +3636,10 @@
         <w:t>ruby population_submission.rb  &lt;your_input_file.csv&gt;  &lt;your_api_key&gt;</w:t>
       </w:r>
     </w:p>
-    <w:p/>
+    <w:p>
+      <w:bookmarkStart w:id="0" w:name="_GoBack"/>
+      <w:bookmarkEnd w:id="0"/>
+    </w:p>
     <w:p>
       <w:pPr>
         <w:rPr>
@@ -4069,17 +3668,7 @@
           <w:szCs w:val="30"/>
           <w:u w:val="single"/>
         </w:rPr>
-        <w:t>Trial Submission</w:t>
-      </w:r>
-      <w:r>
-        <w:rPr>
-          <w:b/>
-          <w:color w:val="538135" w:themeColor="accent6" w:themeShade="BF"/>
-          <w:sz w:val="30"/>
-          <w:szCs w:val="30"/>
-          <w:u w:val="single"/>
-        </w:rPr>
-        <w:t xml:space="preserve"> using the wizard</w:t>
+        <w:t>Trial Submission using the wizard</w:t>
       </w:r>
     </w:p>
     <w:p/>
@@ -4104,7 +3693,7 @@
                 <w:noProof/>
               </w:rPr>
               <w:drawing>
-                <wp:anchor distT="0" distB="0" distL="114300" distR="114300" simplePos="0" relativeHeight="251661312" behindDoc="0" locked="0" layoutInCell="1" allowOverlap="1" wp14:anchorId="1DAF04BF" wp14:editId="1EDDFD28">
+                <wp:anchor distT="0" distB="0" distL="114300" distR="114300" simplePos="0" relativeHeight="251659264" behindDoc="0" locked="0" layoutInCell="1" allowOverlap="1" wp14:anchorId="735CA109" wp14:editId="439AC623">
                   <wp:simplePos x="0" y="0"/>
                   <wp:positionH relativeFrom="column">
                     <wp:posOffset>-38100</wp:posOffset>
@@ -4186,10 +3775,7 @@
           </w:p>
           <w:p>
             <w:r>
-              <w:t>T</w:t>
-            </w:r>
-            <w:r>
-              <w:t>he wizard walks you through all the steps, offering compulsory and optional fields to be filled out. On the right side, you see a list of all fields during the submission process. Those fields marked with * are compulsory for the submission.</w:t>
+              <w:t>The wizard walks you through all the steps, offering compulsory and optional fields to be filled out. On the right side, you see a list of all fields during the submission process. Those fields marked with * are compulsory for the submission.</w:t>
             </w:r>
           </w:p>
           <w:p>
@@ -4200,13 +3786,7 @@
               <w:t>Step 1</w:t>
             </w:r>
             <w:r>
-              <w:t xml:space="preserve"> asks you for general trial info</w:t>
-            </w:r>
-            <w:r>
-              <w:t xml:space="preserve">rmation. In this step you link </w:t>
-            </w:r>
-            <w:r>
-              <w:t>your previously submitted plant_population to your plant_trial, by selecting your experimental plant_population from a drop-down menu.</w:t>
+              <w:t xml:space="preserve"> asks you for general trial information. In this step you link your previously submitted plant_population to your plant_trial, by selecting your experimental plant_population from a drop-down menu.</w:t>
             </w:r>
           </w:p>
           <w:p>
@@ -4229,34 +3809,10 @@
               <w:rPr>
                 <w:b/>
               </w:rPr>
-              <w:t>I</w:t>
+              <w:t>In step 3</w:t>
             </w:r>
             <w:r>
-              <w:rPr>
-                <w:b/>
-              </w:rPr>
-              <w:t>n s</w:t>
-            </w:r>
-            <w:r>
-              <w:rPr>
-                <w:b/>
-              </w:rPr>
-              <w:t>tep 3</w:t>
-            </w:r>
-            <w:r>
-              <w:t xml:space="preserve"> you specify what information you will upload together with </w:t>
-            </w:r>
-            <w:r>
-              <w:t xml:space="preserve">your trait scores. This can be </w:t>
-            </w:r>
-            <w:r>
-              <w:t xml:space="preserve">the number of technical replicates or the trial design in case you want to submit raw data. Also, you specify whether you give information on the plant_lines or plant_varieties </w:t>
-            </w:r>
-            <w:r>
-              <w:t>associated</w:t>
-            </w:r>
-            <w:r>
-              <w:t xml:space="preserve"> with your germplasm.</w:t>
+              <w:t xml:space="preserve"> you specify what information you will upload together with your trait scores. This can be the number of technical replicates or the trial design in case you want to submit raw data. Also, you specify whether you give information on the plant_lines or plant_varieties associated with your germplasm.</w:t>
             </w:r>
           </w:p>
           <w:p>
@@ -4286,35 +3842,7 @@
                 <w:color w:val="000000" w:themeColor="text1"/>
                 <w:kern w:val="24"/>
               </w:rPr>
-              <w:t xml:space="preserve">It has been created according to the choices you have made so far in </w:t>
-            </w:r>
-            <w:r>
-              <w:rPr>
-                <w:color w:val="000000" w:themeColor="text1"/>
-                <w:kern w:val="24"/>
-              </w:rPr>
-              <w:t>your</w:t>
-            </w:r>
-            <w:r>
-              <w:rPr>
-                <w:color w:val="000000" w:themeColor="text1"/>
-                <w:kern w:val="24"/>
-              </w:rPr>
-              <w:t xml:space="preserve"> submission</w:t>
-            </w:r>
-            <w:r>
-              <w:rPr>
-                <w:color w:val="000000" w:themeColor="text1"/>
-                <w:kern w:val="24"/>
-              </w:rPr>
-              <w:t xml:space="preserve"> (e.g. traits to be submitted)</w:t>
-            </w:r>
-            <w:r>
-              <w:rPr>
-                <w:color w:val="000000" w:themeColor="text1"/>
-                <w:kern w:val="24"/>
-              </w:rPr>
-              <w:t>. If you see that the headers don’t correspond to the data you want to submit, navigate back to previous submission steps and amend them accordingly. An altered template can then be downloaded at this step.</w:t>
+              <w:t>It has been created according to the choices you have made so far in your submission (e.g. traits to be submitted). If you see that the headers don’t correspond to the data you want to submit, navigate back to previous submission steps and amend them accordingly. An altered template can then be downloaded at this step.</w:t>
             </w:r>
           </w:p>
           <w:p>
@@ -4536,21 +4064,7 @@
                       <w:sz w:val="22"/>
                       <w:szCs w:val="22"/>
                     </w:rPr>
-                    <w:t>Plant t</w:t>
-                  </w:r>
-                  <w:r>
-                    <w:rPr>
-                      <w:sz w:val="22"/>
-                      <w:szCs w:val="22"/>
-                    </w:rPr>
-                    <w:t>r</w:t>
-                  </w:r>
-                  <w:r>
-                    <w:rPr>
-                      <w:sz w:val="22"/>
-                      <w:szCs w:val="22"/>
-                    </w:rPr>
-                    <w:t>ial name*</w:t>
+                    <w:t>Plant trial name*</w:t>
                   </w:r>
                 </w:p>
               </w:tc>
@@ -4606,14 +4120,7 @@
                       <w:sz w:val="22"/>
                       <w:szCs w:val="22"/>
                     </w:rPr>
-                    <w:t>Experimental p</w:t>
-                  </w:r>
-                  <w:r>
-                    <w:rPr>
-                      <w:sz w:val="22"/>
-                      <w:szCs w:val="22"/>
-                    </w:rPr>
-                    <w:t>lant population*</w:t>
+                    <w:t>Experimental plant population*</w:t>
                   </w:r>
                 </w:p>
               </w:tc>
@@ -4697,21 +4204,7 @@
                       <w:sz w:val="22"/>
                       <w:szCs w:val="22"/>
                     </w:rPr>
-                    <w:t>select: data status: raw vs. processed</w:t>
-                  </w:r>
-                  <w:r>
-                    <w:rPr>
-                      <w:sz w:val="22"/>
-                      <w:szCs w:val="22"/>
-                    </w:rPr>
-                    <w:t xml:space="preserve"> </w:t>
-                  </w:r>
-                  <w:r>
-                    <w:rPr>
-                      <w:sz w:val="22"/>
-                      <w:szCs w:val="22"/>
-                    </w:rPr>
-                    <w:t>(analysed) data</w:t>
+                    <w:t>select: data status: raw vs. processed (analysed) data</w:t>
                   </w:r>
                 </w:p>
               </w:tc>
@@ -6026,14 +5519,7 @@
                       <w:sz w:val="22"/>
                       <w:szCs w:val="22"/>
                     </w:rPr>
-                    <w:t>S</w:t>
-                  </w:r>
-                  <w:r>
-                    <w:rPr>
-                      <w:sz w:val="22"/>
-                      <w:szCs w:val="22"/>
-                    </w:rPr>
-                    <w:t>ubmit image of trial layout</w:t>
+                    <w:t>Submit image of trial layout</w:t>
                   </w:r>
                 </w:p>
               </w:tc>
@@ -6210,6 +5696,7 @@
         </w:tc>
       </w:tr>
     </w:tbl>
+    <w:p/>
     <w:p/>
     <w:sectPr>
       <w:headerReference w:type="default" r:id="rId22"/>
@@ -7153,7 +6640,7 @@
     </w:rPrDefault>
     <w:pPrDefault/>
   </w:docDefaults>
-  <w:latentStyles w:defLockedState="0" w:defUIPriority="99" w:defSemiHidden="0" w:defUnhideWhenUsed="0" w:defQFormat="0" w:count="381">
+  <w:latentStyles w:defLockedState="0" w:defUIPriority="99" w:defSemiHidden="0" w:defUnhideWhenUsed="0" w:defQFormat="0" w:count="382">
     <w:lsdException w:name="Normal" w:uiPriority="0" w:qFormat="1"/>
     <w:lsdException w:name="heading 1" w:uiPriority="9" w:qFormat="1"/>
     <w:lsdException w:name="heading 2" w:semiHidden="1" w:uiPriority="9" w:unhideWhenUsed="1" w:qFormat="1"/>
@@ -7259,7 +6746,6 @@
     <w:lsdException w:name="HTML Sample" w:semiHidden="1" w:unhideWhenUsed="1"/>
     <w:lsdException w:name="HTML Typewriter" w:semiHidden="1" w:unhideWhenUsed="1"/>
     <w:lsdException w:name="HTML Variable" w:semiHidden="1" w:unhideWhenUsed="1"/>
-    <w:lsdException w:name="Normal Table" w:semiHidden="1" w:unhideWhenUsed="1"/>
     <w:lsdException w:name="annotation subject" w:semiHidden="1" w:unhideWhenUsed="1"/>
     <w:lsdException w:name="No List" w:semiHidden="1" w:unhideWhenUsed="1"/>
     <w:lsdException w:name="Outline List 1" w:semiHidden="1" w:unhideWhenUsed="1"/>
@@ -7306,10 +6792,8 @@
     <w:lsdException w:name="Table Subtle 2" w:semiHidden="1" w:unhideWhenUsed="1"/>
     <w:lsdException w:name="Table Web 1" w:semiHidden="1" w:unhideWhenUsed="1"/>
     <w:lsdException w:name="Table Web 2" w:semiHidden="1" w:unhideWhenUsed="1"/>
-    <w:lsdException w:name="Table Web 3" w:semiHidden="1" w:unhideWhenUsed="1"/>
     <w:lsdException w:name="Balloon Text" w:semiHidden="1" w:unhideWhenUsed="1"/>
     <w:lsdException w:name="Table Grid" w:uiPriority="39"/>
-    <w:lsdException w:name="Table Theme" w:semiHidden="1" w:unhideWhenUsed="1"/>
     <w:lsdException w:name="Note Level 1" w:semiHidden="1" w:unhideWhenUsed="1"/>
     <w:lsdException w:name="Note Level 2" w:semiHidden="1" w:unhideWhenUsed="1"/>
     <w:lsdException w:name="Note Level 3" w:semiHidden="1" w:unhideWhenUsed="1"/>
@@ -7535,10 +7019,12 @@
     <w:lsdException w:name="List Table 6 Colorful Accent 6" w:uiPriority="51"/>
     <w:lsdException w:name="List Table 7 Colorful Accent 6" w:uiPriority="52"/>
     <w:lsdException w:name="Mention" w:semiHidden="1" w:unhideWhenUsed="1"/>
+    <w:lsdException w:name="Smart Hyperlink" w:semiHidden="1" w:unhideWhenUsed="1"/>
   </w:latentStyles>
   <w:style w:type="paragraph" w:default="1" w:styleId="Normal">
     <w:name w:val="Normal"/>
     <w:qFormat/>
+    <w:rsid w:val="001C6D29"/>
   </w:style>
   <w:style w:type="paragraph" w:styleId="Heading1">
     <w:name w:val="heading 1"/>

</xml_diff>

<commit_message>
updating manual with more info on using terminal
</commit_message>
<xml_diff>
--- a/Workshop.07.09.2016/workshop_PopRuby_TrialWizard_guide.docx
+++ b/Workshop.07.09.2016/workshop_PopRuby_TrialWizard_guide.docx
@@ -4081,13 +4081,16 @@
         <w:t xml:space="preserve"> your submission file and script</w:t>
       </w:r>
       <w:r>
-        <w:t xml:space="preserve">, run the command </w:t>
-      </w:r>
-      <w:r>
-        <w:t xml:space="preserve">below </w:t>
-      </w:r>
-      <w:r>
-        <w:t>in your terminal</w:t>
+        <w:t xml:space="preserve">, </w:t>
+      </w:r>
+      <w:r>
+        <w:t xml:space="preserve">use your terminal or command prompt to navigate into the folder your workshop files are located in and </w:t>
+      </w:r>
+      <w:r>
+        <w:t xml:space="preserve">run the command </w:t>
+      </w:r>
+      <w:r>
+        <w:t>below</w:t>
       </w:r>
       <w:r>
         <w:t>. Make sure your input file and the submission script are located in the same folder or add the paths to their name</w:t>
@@ -4120,6 +4123,69 @@
         <w:t>&gt;</w:t>
       </w:r>
     </w:p>
+    <w:p>
+      <w:pPr>
+        <w:ind w:left="720" w:hanging="720"/>
+      </w:pPr>
+      <w:r>
+        <w:t>If you are new to command line</w:t>
+      </w:r>
+      <w:r>
+        <w:t>, click on the links for</w:t>
+      </w:r>
+      <w:r>
+        <w:t xml:space="preserve"> basic information on how to navigate</w:t>
+      </w:r>
+    </w:p>
+    <w:p>
+      <w:pPr>
+        <w:ind w:left="720" w:hanging="720"/>
+      </w:pPr>
+      <w:r>
+        <w:t xml:space="preserve">your computer </w:t>
+      </w:r>
+      <w:hyperlink r:id="rId20" w:history="1">
+        <w:r>
+          <w:rPr>
+            <w:rStyle w:val="Hyperlink"/>
+          </w:rPr>
+          <w:t>using terminal (OSX)</w:t>
+        </w:r>
+      </w:hyperlink>
+      <w:r>
+        <w:t xml:space="preserve"> or </w:t>
+      </w:r>
+      <w:hyperlink r:id="rId21" w:history="1">
+        <w:r>
+          <w:rPr>
+            <w:rStyle w:val="Hyperlink"/>
+          </w:rPr>
+          <w:t>Command Prom</w:t>
+        </w:r>
+        <w:r>
+          <w:rPr>
+            <w:rStyle w:val="Hyperlink"/>
+          </w:rPr>
+          <w:t>p</w:t>
+        </w:r>
+        <w:r>
+          <w:rPr>
+            <w:rStyle w:val="Hyperlink"/>
+          </w:rPr>
+          <w:t>t</w:t>
+        </w:r>
+        <w:r>
+          <w:rPr>
+            <w:rStyle w:val="Hyperlink"/>
+          </w:rPr>
+          <w:t xml:space="preserve"> (Windows)</w:t>
+        </w:r>
+      </w:hyperlink>
+      <w:r>
+        <w:t xml:space="preserve"> .</w:t>
+      </w:r>
+    </w:p>
+    <w:p/>
     <w:p>
       <w:pPr>
         <w:rPr>
@@ -4223,7 +4289,7 @@
                     </pic:cNvPicPr>
                   </pic:nvPicPr>
                   <pic:blipFill>
-                    <a:blip r:embed="rId20" cstate="print">
+                    <a:blip r:embed="rId22" cstate="print">
                       <a:extLst>
                         <a:ext uri="{28A0092B-C50C-407E-A947-70E740481C1C}">
                           <a14:useLocalDpi xmlns:a14="http://schemas.microsoft.com/office/drawing/2010/main" val="0"/>
@@ -4262,6 +4328,29 @@
       <w:r>
         <w:t>You should receive a message that looks very similar to this the one in Figure 4.</w:t>
       </w:r>
+      <w:r>
+        <w:t xml:space="preserve"> </w:t>
+      </w:r>
+      <w:r>
+        <w:t>Now you can o</w:t>
+      </w:r>
+      <w:r>
+        <w:t xml:space="preserve">pen the </w:t>
+      </w:r>
+      <w:hyperlink r:id="rId23" w:history="1">
+        <w:r>
+          <w:rPr>
+            <w:rStyle w:val="Hyperlink"/>
+          </w:rPr>
+          <w:t>Brassica Information Portal</w:t>
+        </w:r>
+      </w:hyperlink>
+      <w:r>
+        <w:t xml:space="preserve"> and</w:t>
+      </w:r>
+      <w:r>
+        <w:t xml:space="preserve"> find your population by typing its name into the main search bar.</w:t>
+      </w:r>
     </w:p>
     <w:p>
       <w:pPr>
@@ -4272,6 +4361,8 @@
       <w:pPr>
         <w:pStyle w:val="Caption"/>
       </w:pPr>
+      <w:bookmarkStart w:id="0" w:name="_GoBack"/>
+      <w:bookmarkEnd w:id="0"/>
     </w:p>
     <w:p>
       <w:pPr>
@@ -4592,7 +4683,7 @@
                           </pic:cNvPicPr>
                         </pic:nvPicPr>
                         <pic:blipFill>
-                          <a:blip r:embed="rId21">
+                          <a:blip r:embed="rId24">
                             <a:extLst>
                               <a:ext uri="{28A0092B-C50C-407E-A947-70E740481C1C}">
                                 <a14:useLocalDpi xmlns:a14="http://schemas.microsoft.com/office/drawing/2010/main" val="0"/>
@@ -4696,7 +4787,7 @@
             <w:pict>
               <v:group w14:anchorId="04C39409" id="Group 21" o:spid="_x0000_s1032" style="position:absolute;margin-left:300.85pt;margin-top:9.2pt;width:147.9pt;height:112.85pt;z-index:251667456" coordsize="1878867,1433488" o:gfxdata="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">
                 <v:shape id="Picture 19" o:spid="_x0000_s1033" type="#_x0000_t75" alt="../../../../Desktop/Screen%20Shot%202016-09-06%20at%2016.08.26" style="position:absolute;width:1870075;height:916940;visibility:visible;mso-wrap-style:square" o:gfxdata="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">
-                  <v:imagedata r:id="rId22" o:title="../../../../Desktop/Screen%20Shot%202016-09-06%20at%2016.08.26"/>
+                  <v:imagedata r:id="rId25" o:title="../../../../Desktop/Screen%20Shot%202016-09-06%20at%2016.08.26"/>
                   <v:path arrowok="t"/>
                 </v:shape>
                 <v:shape id="Text Box 20" o:spid="_x0000_s1034" type="#_x0000_t202" style="position:absolute;left:8792;top:888023;width:1870075;height:545465;visibility:visible;mso-wrap-style:square;v-text-anchor:top" o:gfxdata="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" stroked="f">
@@ -5214,7 +5305,7 @@
                     </pic:cNvPicPr>
                   </pic:nvPicPr>
                   <pic:blipFill>
-                    <a:blip r:embed="rId23" cstate="print">
+                    <a:blip r:embed="rId26" cstate="print">
                       <a:extLst>
                         <a:ext uri="{28A0092B-C50C-407E-A947-70E740481C1C}">
                           <a14:useLocalDpi xmlns:a14="http://schemas.microsoft.com/office/drawing/2010/main" val="0"/>
@@ -5457,7 +5548,7 @@
                     </pic:cNvPicPr>
                   </pic:nvPicPr>
                   <pic:blipFill>
-                    <a:blip r:embed="rId24">
+                    <a:blip r:embed="rId27">
                       <a:extLst>
                         <a:ext uri="{28A0092B-C50C-407E-A947-70E740481C1C}">
                           <a14:useLocalDpi xmlns:a14="http://schemas.microsoft.com/office/drawing/2010/main" val="0"/>
@@ -6335,7 +6426,7 @@
                     </pic:cNvPicPr>
                   </pic:nvPicPr>
                   <pic:blipFill>
-                    <a:blip r:embed="rId25" cstate="print">
+                    <a:blip r:embed="rId28" cstate="print">
                       <a:extLst>
                         <a:ext uri="{28A0092B-C50C-407E-A947-70E740481C1C}">
                           <a14:useLocalDpi xmlns:a14="http://schemas.microsoft.com/office/drawing/2010/main" val="0"/>
@@ -6382,24 +6473,12 @@
       <w:r>
         <w:t xml:space="preserve"> Go to </w:t>
       </w:r>
-      <w:hyperlink r:id="rId26" w:history="1">
+      <w:hyperlink r:id="rId29" w:history="1">
         <w:r>
           <w:rPr>
             <w:rStyle w:val="Hyperlink"/>
           </w:rPr>
-          <w:t>bip.earlham</w:t>
-        </w:r>
-        <w:r>
-          <w:rPr>
-            <w:rStyle w:val="Hyperlink"/>
-          </w:rPr>
-          <w:t>.</w:t>
-        </w:r>
-        <w:r>
-          <w:rPr>
-            <w:rStyle w:val="Hyperlink"/>
-          </w:rPr>
-          <w:t>ac.uk</w:t>
+          <w:t>bip.earlham.ac.uk</w:t>
         </w:r>
       </w:hyperlink>
       <w:r>
@@ -6467,8 +6546,6 @@
       <w:r>
         <w:t xml:space="preserve"> and the instructions on the website</w:t>
       </w:r>
-      <w:bookmarkStart w:id="0" w:name="_GoBack"/>
-      <w:bookmarkEnd w:id="0"/>
       <w:r>
         <w:t>:</w:t>
       </w:r>
@@ -10368,16 +10445,7 @@
         <w:t xml:space="preserve">[ACTION] </w:t>
       </w:r>
       <w:r>
-        <w:t>Open the 3</w:t>
-      </w:r>
-      <w:r>
-        <w:t>b</w:t>
-      </w:r>
-      <w:r>
-        <w:t>_Trial_data – file you will be using for the upload and become familiar with the data.</w:t>
-      </w:r>
-      <w:r>
-        <w:t xml:space="preserve"> This file is a bit more compl</w:t>
+        <w:t>Open the 3b_Trial_data – file you will be using for the upload and become familiar with the data. This file is a bit more compl</w:t>
       </w:r>
       <w:r>
         <w:t>ex:</w:t>
@@ -10516,8 +10584,8 @@
     </w:p>
     <w:p/>
     <w:sectPr>
-      <w:headerReference w:type="default" r:id="rId27"/>
-      <w:footerReference w:type="default" r:id="rId28"/>
+      <w:headerReference w:type="default" r:id="rId30"/>
+      <w:footerReference w:type="default" r:id="rId31"/>
       <w:pgSz w:w="11900" w:h="16840"/>
       <w:pgMar w:top="1440" w:right="1440" w:bottom="1440" w:left="1440" w:header="720" w:footer="720" w:gutter="0"/>
       <w:cols w:space="720"/>
@@ -10899,7 +10967,7 @@
         <w:noProof/>
         <w:color w:val="8496B0" w:themeColor="text2" w:themeTint="99"/>
       </w:rPr>
-      <w:t>7</w:t>
+      <w:t>5</w:t>
     </w:r>
     <w:r>
       <w:rPr>

</xml_diff>